<commit_message>
Dani updated some docs
</commit_message>
<xml_diff>
--- a/documents/DG_draft_preregistration_Feb20.docx
+++ b/documents/DG_draft_preregistration_Feb20.docx
@@ -4,6 +4,54 @@
   <w:body>
     <w:p>
       <w:pPr>
+        <w:rPr>
+          <w:color w:val="FF0000"/>
+        </w:rPr>
+      </w:pPr>
+      <w:r>
+        <w:rPr>
+          <w:color w:val="FF0000"/>
+        </w:rPr>
+        <w:t>Red is used for things I was not sure about</w:t>
+      </w:r>
+    </w:p>
+    <w:p>
+      <w:pPr>
+        <w:rPr>
+          <w:color w:val="00B050"/>
+        </w:rPr>
+      </w:pPr>
+      <w:r>
+        <w:rPr>
+          <w:color w:val="00B050"/>
+        </w:rPr>
+        <w:t>Green is used for potential further analysis of population trends</w:t>
+      </w:r>
+    </w:p>
+    <w:p>
+      <w:pPr>
+        <w:rPr>
+          <w:color w:val="00B050"/>
+        </w:rPr>
+      </w:pPr>
+      <w:r>
+        <w:rPr>
+          <w:color w:val="4BACC6" w:themeColor="accent5"/>
+        </w:rPr>
+        <w:t>Blue is used for all stuff related to latitudes</w:t>
+      </w:r>
+      <w:bookmarkStart w:id="0" w:name="_GoBack"/>
+      <w:bookmarkEnd w:id="0"/>
+    </w:p>
+    <w:p>
+      <w:pPr>
+        <w:rPr>
+          <w:color w:val="00B050"/>
+        </w:rPr>
+      </w:pPr>
+    </w:p>
+    <w:p>
+      <w:pPr>
         <w:pStyle w:val="Heading3"/>
         <w:spacing w:line="240" w:lineRule="auto"/>
         <w:rPr>
@@ -11,8 +59,6 @@
           <w:bCs/>
         </w:rPr>
       </w:pPr>
-      <w:bookmarkStart w:id="0" w:name="_3o9ssh2swz09" w:colFirst="0" w:colLast="0"/>
-      <w:bookmarkEnd w:id="0"/>
       <w:r>
         <w:rPr>
           <w:b/>
@@ -215,7 +261,7 @@
           <w:sz w:val="23"/>
           <w:szCs w:val="23"/>
         </w:rPr>
-        <w:t xml:space="preserve"> large scale anthropogonic activities</w:t>
+        <w:t xml:space="preserve"> large scale anthropogonic activit</w:t>
       </w:r>
       <w:r>
         <w:rPr>
@@ -224,7 +270,7 @@
           <w:sz w:val="23"/>
           <w:szCs w:val="23"/>
         </w:rPr>
-        <w:t>,</w:t>
+        <w:t>y</w:t>
       </w:r>
       <w:r>
         <w:rPr>
@@ -233,7 +279,7 @@
           <w:sz w:val="23"/>
           <w:szCs w:val="23"/>
         </w:rPr>
-        <w:t xml:space="preserve"> as </w:t>
+        <w:t>,</w:t>
       </w:r>
       <w:r>
         <w:rPr>
@@ -242,7 +288,7 @@
           <w:sz w:val="23"/>
           <w:szCs w:val="23"/>
         </w:rPr>
-        <w:t xml:space="preserve">indirect </w:t>
+        <w:t xml:space="preserve"> as </w:t>
       </w:r>
       <w:r>
         <w:rPr>
@@ -251,7 +297,7 @@
           <w:sz w:val="23"/>
           <w:szCs w:val="23"/>
         </w:rPr>
-        <w:t>global change drivers</w:t>
+        <w:t xml:space="preserve">common </w:t>
       </w:r>
       <w:r>
         <w:rPr>
@@ -260,7 +306,7 @@
           <w:sz w:val="23"/>
           <w:szCs w:val="23"/>
         </w:rPr>
-        <w:t>,</w:t>
+        <w:t>global change drivers</w:t>
       </w:r>
       <w:r>
         <w:rPr>
@@ -269,7 +315,7 @@
           <w:sz w:val="23"/>
           <w:szCs w:val="23"/>
         </w:rPr>
-        <w:t xml:space="preserve"> are influencing the current reshuffling of ecological communities. </w:t>
+        <w:t>,</w:t>
       </w:r>
       <w:r>
         <w:rPr>
@@ -278,7 +324,7 @@
           <w:sz w:val="23"/>
           <w:szCs w:val="23"/>
         </w:rPr>
-        <w:t>Direct environmental global change</w:t>
+        <w:t xml:space="preserve"> are </w:t>
       </w:r>
       <w:r>
         <w:rPr>
@@ -287,7 +333,7 @@
           <w:sz w:val="23"/>
           <w:szCs w:val="23"/>
         </w:rPr>
-        <w:t>s</w:t>
+        <w:t xml:space="preserve">indirectly </w:t>
       </w:r>
       <w:r>
         <w:rPr>
@@ -296,7 +342,7 @@
           <w:sz w:val="23"/>
           <w:szCs w:val="23"/>
         </w:rPr>
-        <w:t>, such as forest loss and warming, have been found to catalyse biodiversity changes. Quantifying</w:t>
+        <w:t xml:space="preserve">influencing the current reshuffling of ecological communities. </w:t>
       </w:r>
       <w:r>
         <w:rPr>
@@ -305,7 +351,7 @@
           <w:sz w:val="23"/>
           <w:szCs w:val="23"/>
         </w:rPr>
-        <w:t xml:space="preserve"> the</w:t>
+        <w:t xml:space="preserve">Direct environmental </w:t>
       </w:r>
       <w:r>
         <w:rPr>
@@ -314,7 +360,7 @@
           <w:sz w:val="23"/>
           <w:szCs w:val="23"/>
         </w:rPr>
-        <w:t xml:space="preserve"> indirect </w:t>
+        <w:t>influences</w:t>
       </w:r>
       <w:r>
         <w:rPr>
@@ -323,7 +369,7 @@
           <w:sz w:val="23"/>
           <w:szCs w:val="23"/>
         </w:rPr>
-        <w:t xml:space="preserve">impact of global changes of human activity, such as roads and urbanisation, will allow to better disentangle different sources of </w:t>
+        <w:t>, such as forest loss and warming, have been found to catalyse biodiversity changes. Quantifying</w:t>
       </w:r>
       <w:r>
         <w:rPr>
@@ -332,7 +378,7 @@
           <w:sz w:val="23"/>
           <w:szCs w:val="23"/>
         </w:rPr>
-        <w:t>heterogenous</w:t>
+        <w:t xml:space="preserve"> the</w:t>
       </w:r>
       <w:r>
         <w:rPr>
@@ -341,7 +387,7 @@
           <w:sz w:val="23"/>
           <w:szCs w:val="23"/>
         </w:rPr>
-        <w:t xml:space="preserve"> biodiversity change. </w:t>
+        <w:t xml:space="preserve"> indirect </w:t>
       </w:r>
       <w:r>
         <w:rPr>
@@ -350,7 +396,7 @@
           <w:sz w:val="23"/>
           <w:szCs w:val="23"/>
         </w:rPr>
-        <w:t>Urbanisation and roads</w:t>
+        <w:t xml:space="preserve">impact of global changes of human activity, such as roads and urbanisation, will allow to better </w:t>
       </w:r>
       <w:r>
         <w:rPr>
@@ -359,7 +405,7 @@
           <w:sz w:val="23"/>
           <w:szCs w:val="23"/>
         </w:rPr>
-        <w:t xml:space="preserve"> drive changes in </w:t>
+        <w:t>unravel</w:t>
       </w:r>
       <w:r>
         <w:rPr>
@@ -368,7 +414,7 @@
           <w:sz w:val="23"/>
           <w:szCs w:val="23"/>
         </w:rPr>
-        <w:t xml:space="preserve">ecological communities by replacing specialist with generalist species, causing both temporal and spatial turnover. Species’ response to such influences is </w:t>
+        <w:t xml:space="preserve"> different sources of </w:t>
       </w:r>
       <w:r>
         <w:rPr>
@@ -377,7 +423,7 @@
           <w:sz w:val="23"/>
           <w:szCs w:val="23"/>
         </w:rPr>
-        <w:t>dependent</w:t>
+        <w:t xml:space="preserve">multiplex </w:t>
       </w:r>
       <w:r>
         <w:rPr>
@@ -386,7 +432,7 @@
           <w:sz w:val="23"/>
           <w:szCs w:val="23"/>
         </w:rPr>
-        <w:t xml:space="preserve"> </w:t>
+        <w:t xml:space="preserve">biodiversity change. </w:t>
       </w:r>
       <w:r>
         <w:rPr>
@@ -395,7 +441,7 @@
           <w:sz w:val="23"/>
           <w:szCs w:val="23"/>
         </w:rPr>
-        <w:t xml:space="preserve">on </w:t>
+        <w:t>Urbanisation and roads</w:t>
       </w:r>
       <w:r>
         <w:rPr>
@@ -404,7 +450,7 @@
           <w:sz w:val="23"/>
           <w:szCs w:val="23"/>
         </w:rPr>
-        <w:t xml:space="preserve">ecological aspects such as </w:t>
+        <w:t xml:space="preserve"> </w:t>
       </w:r>
       <w:r>
         <w:rPr>
@@ -413,7 +459,7 @@
           <w:sz w:val="23"/>
           <w:szCs w:val="23"/>
         </w:rPr>
-        <w:t xml:space="preserve">their </w:t>
+        <w:t>can influence</w:t>
       </w:r>
       <w:r>
         <w:rPr>
@@ -422,7 +468,7 @@
           <w:sz w:val="23"/>
           <w:szCs w:val="23"/>
         </w:rPr>
-        <w:t>mobility. Highly mobile species are found to be affected most</w:t>
+        <w:t xml:space="preserve"> changes in </w:t>
       </w:r>
       <w:r>
         <w:rPr>
@@ -431,7 +477,7 @@
           <w:sz w:val="23"/>
           <w:szCs w:val="23"/>
         </w:rPr>
-        <w:t xml:space="preserve"> by urbanisation. Beyond the effect of urbanisation and roads on biodiversity change, high human population density often coincides with high species richness</w:t>
+        <w:t>ecological communities by</w:t>
       </w:r>
       <w:r>
         <w:rPr>
@@ -440,7 +486,7 @@
           <w:sz w:val="23"/>
           <w:szCs w:val="23"/>
         </w:rPr>
-        <w:t xml:space="preserve">, illuminating </w:t>
+        <w:t xml:space="preserve"> </w:t>
       </w:r>
       <w:r>
         <w:rPr>
@@ -449,7 +495,7 @@
           <w:sz w:val="23"/>
           <w:szCs w:val="23"/>
         </w:rPr>
-        <w:t xml:space="preserve">spatial congruence between human development and diverse ecosystems. This can be seen both as a threat and as an opportunity to improved management. Recent </w:t>
+        <w:t xml:space="preserve">replacing </w:t>
       </w:r>
       <w:r>
         <w:rPr>
@@ -458,7 +504,7 @@
           <w:sz w:val="23"/>
           <w:szCs w:val="23"/>
         </w:rPr>
-        <w:t>global-scale data compilations of biodiversity time-series</w:t>
+        <w:t xml:space="preserve">specialist with generalist species, causing both temporal and spatial turnover. Species’ response to such influences is </w:t>
       </w:r>
       <w:r>
         <w:rPr>
@@ -467,7 +513,7 @@
           <w:sz w:val="23"/>
           <w:szCs w:val="23"/>
         </w:rPr>
-        <w:t xml:space="preserve"> (</w:t>
+        <w:t>dependent</w:t>
       </w:r>
       <w:r>
         <w:rPr>
@@ -476,7 +522,7 @@
           <w:sz w:val="23"/>
           <w:szCs w:val="23"/>
         </w:rPr>
-        <w:t>BioTIME</w:t>
+        <w:t xml:space="preserve"> </w:t>
       </w:r>
       <w:r>
         <w:rPr>
@@ -485,7 +531,7 @@
           <w:sz w:val="23"/>
           <w:szCs w:val="23"/>
         </w:rPr>
-        <w:t>)</w:t>
+        <w:t xml:space="preserve">on </w:t>
       </w:r>
       <w:r>
         <w:rPr>
@@ -494,7 +540,7 @@
           <w:sz w:val="23"/>
           <w:szCs w:val="23"/>
         </w:rPr>
-        <w:t xml:space="preserve"> and data sets which indirectly quantify </w:t>
+        <w:t xml:space="preserve">ecological aspects such as </w:t>
       </w:r>
       <w:r>
         <w:rPr>
@@ -503,7 +549,7 @@
           <w:sz w:val="23"/>
           <w:szCs w:val="23"/>
         </w:rPr>
-        <w:t xml:space="preserve">large-scale </w:t>
+        <w:t xml:space="preserve">their </w:t>
       </w:r>
       <w:r>
         <w:rPr>
@@ -512,7 +558,7 @@
           <w:sz w:val="23"/>
           <w:szCs w:val="23"/>
         </w:rPr>
-        <w:t>anthropogenic activities</w:t>
+        <w:t>mobility. Highly mobile species are found to be affected most</w:t>
       </w:r>
       <w:r>
         <w:rPr>
@@ -521,7 +567,7 @@
           <w:sz w:val="23"/>
           <w:szCs w:val="23"/>
         </w:rPr>
-        <w:t xml:space="preserve">, will allow me to quantify their influence on ecological communities worldwide. </w:t>
+        <w:t xml:space="preserve"> by urbanisation. Beyond the effect of urbanisation and roads on biodiversity change, high human population density often coincides with high species richness</w:t>
       </w:r>
       <w:r>
         <w:rPr>
@@ -530,7 +576,7 @@
           <w:sz w:val="23"/>
           <w:szCs w:val="23"/>
         </w:rPr>
-        <w:t xml:space="preserve">Linking human impact with biodiversity change can provide the needed evidence and predictions for </w:t>
+        <w:t xml:space="preserve">, illuminating </w:t>
       </w:r>
       <w:r>
         <w:rPr>
@@ -539,8 +585,9 @@
           <w:sz w:val="23"/>
           <w:szCs w:val="23"/>
         </w:rPr>
-        <w:t xml:space="preserve">better </w:t>
-      </w:r>
+        <w:t>spatial congruence between human development and diverse ecosystems. This can be seen both as a threat and as an opportunity to improved management. Recent global-scale data compilations of biodiversity time-series (</w:t>
+      </w:r>
+      <w:proofErr w:type="spellStart"/>
       <w:r>
         <w:rPr>
           <w:rFonts w:ascii="Arial" w:hAnsi="Arial" w:cs="Arial"/>
@@ -548,6 +595,34 @@
           <w:sz w:val="23"/>
           <w:szCs w:val="23"/>
         </w:rPr>
+        <w:t>BioTIME</w:t>
+      </w:r>
+      <w:proofErr w:type="spellEnd"/>
+      <w:r>
+        <w:rPr>
+          <w:rFonts w:ascii="Arial" w:hAnsi="Arial" w:cs="Arial"/>
+          <w:color w:val="201F1E"/>
+          <w:sz w:val="23"/>
+          <w:szCs w:val="23"/>
+        </w:rPr>
+        <w:t xml:space="preserve">) and data sets which indirectly quantify large-scale anthropogenic activities, will allow me to quantify their influence on ecological communities worldwide. Linking human impact with biodiversity change can provide the needed evidence and predictions for </w:t>
+      </w:r>
+      <w:r>
+        <w:rPr>
+          <w:rFonts w:ascii="Arial" w:hAnsi="Arial" w:cs="Arial"/>
+          <w:color w:val="201F1E"/>
+          <w:sz w:val="23"/>
+          <w:szCs w:val="23"/>
+        </w:rPr>
+        <w:t xml:space="preserve">better </w:t>
+      </w:r>
+      <w:r>
+        <w:rPr>
+          <w:rFonts w:ascii="Arial" w:hAnsi="Arial" w:cs="Arial"/>
+          <w:color w:val="201F1E"/>
+          <w:sz w:val="23"/>
+          <w:szCs w:val="23"/>
+        </w:rPr>
         <w:t>international policy making in the light of our rapidly changing Anthropocene.</w:t>
       </w:r>
     </w:p>
@@ -618,7 +693,7 @@
           <w:sz w:val="23"/>
           <w:szCs w:val="23"/>
         </w:rPr>
-        <w:t>on temporal and spatial changes on ecological community composition overall and across taxa. These drivers are an indirect representation of large scale-human activity and capture big parts of the alteration of our planet. I will test if these drivers of global change explain heterogenous</w:t>
+        <w:t xml:space="preserve">on temporal and spatial changes on ecological community composition overall and across taxa. These drivers are an indirect representation of large scale-human activity and capture </w:t>
       </w:r>
       <w:r>
         <w:rPr>
@@ -627,6 +702,16 @@
           <w:sz w:val="23"/>
           <w:szCs w:val="23"/>
         </w:rPr>
+        <w:lastRenderedPageBreak/>
+        <w:t>big parts of the alteration of our planet. I will test if these drivers of global change explain heterogenous</w:t>
+      </w:r>
+      <w:r>
+        <w:rPr>
+          <w:rFonts w:ascii="Arial" w:hAnsi="Arial" w:cs="Arial"/>
+          <w:color w:val="201F1E"/>
+          <w:sz w:val="23"/>
+          <w:szCs w:val="23"/>
+        </w:rPr>
         <w:t xml:space="preserve"> biodiversity change found across our planet.</w:t>
       </w:r>
     </w:p>
@@ -689,7 +774,6 @@
           <w:sz w:val="23"/>
           <w:szCs w:val="23"/>
         </w:rPr>
-        <w:lastRenderedPageBreak/>
         <w:t>Research questions</w:t>
       </w:r>
       <w:r>
@@ -790,7 +874,7 @@
       <w:r>
         <w:rPr>
           <w:rFonts w:ascii="Arial" w:hAnsi="Arial" w:cs="Arial"/>
-          <w:color w:val="00B050"/>
+          <w:color w:val="4BACC6" w:themeColor="accent5"/>
           <w:lang w:val="en-GB"/>
         </w:rPr>
         <w:t>If time allows: How does latitude influence the detected temporal turnover trends?</w:t>
@@ -821,35 +905,7 @@
           <w:rFonts w:ascii="Arial" w:hAnsi="Arial" w:cs="Arial"/>
           <w:lang w:val="en-GB"/>
         </w:rPr>
-        <w:t xml:space="preserve">Do sites with higher accessibility to cities experience more changes in community composition over </w:t>
-      </w:r>
-      <w:r>
-        <w:rPr>
-          <w:rFonts w:ascii="Arial" w:hAnsi="Arial" w:cs="Arial"/>
-          <w:lang w:val="en-GB"/>
-        </w:rPr>
-        <w:t>space</w:t>
-      </w:r>
-      <w:r>
-        <w:rPr>
-          <w:rFonts w:ascii="Arial" w:hAnsi="Arial" w:cs="Arial"/>
-          <w:lang w:val="en-GB"/>
-        </w:rPr>
-        <w:t xml:space="preserve"> (</w:t>
-      </w:r>
-      <w:r>
-        <w:rPr>
-          <w:rFonts w:ascii="Arial" w:hAnsi="Arial" w:cs="Arial"/>
-          <w:lang w:val="en-GB"/>
-        </w:rPr>
-        <w:t>spatial</w:t>
-      </w:r>
-      <w:r>
-        <w:rPr>
-          <w:rFonts w:ascii="Arial" w:hAnsi="Arial" w:cs="Arial"/>
-          <w:lang w:val="en-GB"/>
-        </w:rPr>
-        <w:t xml:space="preserve"> turnover) than locations with lower accessibility?</w:t>
+        <w:t>Do sites with higher accessibility to cities experience more changes in community composition over space (spatial turnover) than locations with lower accessibility?</w:t>
       </w:r>
       <w:r>
         <w:rPr>
@@ -877,35 +933,7 @@
           <w:rFonts w:ascii="Arial" w:hAnsi="Arial" w:cs="Arial"/>
           <w:lang w:val="en-GB"/>
         </w:rPr>
-        <w:t xml:space="preserve">How does the </w:t>
-      </w:r>
-      <w:r>
-        <w:rPr>
-          <w:rFonts w:ascii="Arial" w:hAnsi="Arial" w:cs="Arial"/>
-          <w:lang w:val="en-GB"/>
-        </w:rPr>
-        <w:t xml:space="preserve">duration </w:t>
-      </w:r>
-      <w:r>
-        <w:rPr>
-          <w:rFonts w:ascii="Arial" w:hAnsi="Arial" w:cs="Arial"/>
-          <w:lang w:val="en-GB"/>
-        </w:rPr>
-        <w:t xml:space="preserve">of ecological monitoring influence the magnitude of detected </w:t>
-      </w:r>
-      <w:r>
-        <w:rPr>
-          <w:rFonts w:ascii="Arial" w:hAnsi="Arial" w:cs="Arial"/>
-          <w:lang w:val="en-GB"/>
-        </w:rPr>
-        <w:t>spatial</w:t>
-      </w:r>
-      <w:r>
-        <w:rPr>
-          <w:rFonts w:ascii="Arial" w:hAnsi="Arial" w:cs="Arial"/>
-          <w:lang w:val="en-GB"/>
-        </w:rPr>
-        <w:t xml:space="preserve"> turnover trends?</w:t>
+        <w:t>How does the duration of ecological monitoring influence the magnitude of detected spatial turnover trends?</w:t>
       </w:r>
     </w:p>
     <w:p>
@@ -925,34 +953,10 @@
       <w:r>
         <w:rPr>
           <w:rFonts w:ascii="Arial" w:hAnsi="Arial" w:cs="Arial"/>
-          <w:color w:val="00B050"/>
-          <w:lang w:val="en-GB"/>
-        </w:rPr>
-        <w:t xml:space="preserve">If time allows: </w:t>
-      </w:r>
-      <w:r>
-        <w:rPr>
-          <w:rFonts w:ascii="Arial" w:hAnsi="Arial" w:cs="Arial"/>
-          <w:color w:val="00B050"/>
-          <w:lang w:val="en-GB"/>
-        </w:rPr>
-        <w:t xml:space="preserve">How does latitude influence the detected </w:t>
-      </w:r>
-      <w:r>
-        <w:rPr>
-          <w:rFonts w:ascii="Arial" w:hAnsi="Arial" w:cs="Arial"/>
-          <w:color w:val="00B050"/>
-          <w:lang w:val="en-GB"/>
-        </w:rPr>
-        <w:t>spatial</w:t>
-      </w:r>
-      <w:r>
-        <w:rPr>
-          <w:rFonts w:ascii="Arial" w:hAnsi="Arial" w:cs="Arial"/>
-          <w:color w:val="00B050"/>
-          <w:lang w:val="en-GB"/>
-        </w:rPr>
-        <w:t xml:space="preserve"> turnover trends?</w:t>
+          <w:color w:val="4BACC6" w:themeColor="accent5"/>
+          <w:lang w:val="en-GB"/>
+        </w:rPr>
+        <w:t>If time allows: How does latitude influence the detected spatial turnover trends?</w:t>
       </w:r>
       <w:r>
         <w:rPr>
@@ -1115,21 +1119,7 @@
           <w:rFonts w:ascii="Arial" w:hAnsi="Arial" w:cs="Arial"/>
           <w:lang w:val="en-GB"/>
         </w:rPr>
-        <w:t xml:space="preserve">How is </w:t>
-      </w:r>
-      <w:r>
-        <w:rPr>
-          <w:rFonts w:ascii="Arial" w:hAnsi="Arial" w:cs="Arial"/>
-          <w:lang w:val="en-GB"/>
-        </w:rPr>
-        <w:t>spatial</w:t>
-      </w:r>
-      <w:r>
-        <w:rPr>
-          <w:rFonts w:ascii="Arial" w:hAnsi="Arial" w:cs="Arial"/>
-          <w:lang w:val="en-GB"/>
-        </w:rPr>
-        <w:t xml:space="preserve"> turnover influenced by an interaction between human population density and accessibility?</w:t>
+        <w:t>How is spatial turnover influenced by an interaction between human population density and accessibility?</w:t>
       </w:r>
     </w:p>
     <w:p>
@@ -1193,23 +1183,7 @@
           <w:color w:val="00B050"/>
           <w:lang w:val="en-GB"/>
         </w:rPr>
-        <w:t xml:space="preserve">Do sites with higher accessibility to cities experience more changes in </w:t>
-      </w:r>
-      <w:r>
-        <w:rPr>
-          <w:rFonts w:ascii="Arial" w:hAnsi="Arial" w:cs="Arial"/>
-          <w:color w:val="00B050"/>
-          <w:lang w:val="en-GB"/>
-        </w:rPr>
-        <w:t xml:space="preserve">population trends </w:t>
-      </w:r>
-      <w:r>
-        <w:rPr>
-          <w:rFonts w:ascii="Arial" w:hAnsi="Arial" w:cs="Arial"/>
-          <w:color w:val="00B050"/>
-          <w:lang w:val="en-GB"/>
-        </w:rPr>
-        <w:t>than locations with lower accessibility?</w:t>
+        <w:t>Do sites with higher accessibility to cities experience more changes in population trends than locations with lower accessibility?</w:t>
       </w:r>
       <w:r>
         <w:rPr>
@@ -1240,23 +1214,7 @@
           <w:color w:val="00B050"/>
           <w:lang w:val="en-GB"/>
         </w:rPr>
-        <w:t xml:space="preserve">How does the duration of ecological monitoring influence the magnitude of detected </w:t>
-      </w:r>
-      <w:r>
-        <w:rPr>
-          <w:rFonts w:ascii="Arial" w:hAnsi="Arial" w:cs="Arial"/>
-          <w:color w:val="00B050"/>
-          <w:lang w:val="en-GB"/>
-        </w:rPr>
-        <w:t>population</w:t>
-      </w:r>
-      <w:r>
-        <w:rPr>
-          <w:rFonts w:ascii="Arial" w:hAnsi="Arial" w:cs="Arial"/>
-          <w:color w:val="00B050"/>
-          <w:lang w:val="en-GB"/>
-        </w:rPr>
-        <w:t xml:space="preserve"> trends?</w:t>
+        <w:t>How does the duration of ecological monitoring influence the magnitude of detected population trends?</w:t>
       </w:r>
     </w:p>
     <w:p>
@@ -1279,23 +1237,7 @@
           <w:color w:val="00B050"/>
           <w:lang w:val="en-GB"/>
         </w:rPr>
-        <w:t xml:space="preserve">If time allows: How does latitude influence the detected </w:t>
-      </w:r>
-      <w:r>
-        <w:rPr>
-          <w:rFonts w:ascii="Arial" w:hAnsi="Arial" w:cs="Arial"/>
-          <w:color w:val="00B050"/>
-          <w:lang w:val="en-GB"/>
-        </w:rPr>
-        <w:t>population</w:t>
-      </w:r>
-      <w:r>
-        <w:rPr>
-          <w:rFonts w:ascii="Arial" w:hAnsi="Arial" w:cs="Arial"/>
-          <w:color w:val="00B050"/>
-          <w:lang w:val="en-GB"/>
-        </w:rPr>
-        <w:t xml:space="preserve"> trends?</w:t>
+        <w:t>If time allows: How does latitude influence the detected population trends?</w:t>
       </w:r>
       <w:r>
         <w:rPr>
@@ -1326,23 +1268,7 @@
           <w:color w:val="00B050"/>
           <w:lang w:val="en-GB"/>
         </w:rPr>
-        <w:t>How do</w:t>
-      </w:r>
-      <w:r>
-        <w:rPr>
-          <w:rFonts w:ascii="Arial" w:hAnsi="Arial" w:cs="Arial"/>
-          <w:color w:val="00B050"/>
-          <w:lang w:val="en-GB"/>
-        </w:rPr>
-        <w:t xml:space="preserve"> population trends of</w:t>
-      </w:r>
-      <w:r>
-        <w:rPr>
-          <w:rFonts w:ascii="Arial" w:hAnsi="Arial" w:cs="Arial"/>
-          <w:color w:val="00B050"/>
-          <w:lang w:val="en-GB"/>
-        </w:rPr>
-        <w:t xml:space="preserve"> each taxon (birds, mammals, reptiles, amphibians, terrestrial invertebrates, terrestrial plants) respond to high and low levels of accessibility?</w:t>
+        <w:t>How do population trends of each taxon (birds, mammals, reptiles, amphibians, terrestrial invertebrates, terrestrial plants) respond to high and low levels of accessibility?</w:t>
       </w:r>
       <w:r>
         <w:rPr>
@@ -1373,27 +1299,10 @@
           <w:color w:val="00B050"/>
           <w:lang w:val="en-GB"/>
         </w:rPr>
-        <w:t xml:space="preserve">How </w:t>
-      </w:r>
-      <w:r>
-        <w:rPr>
-          <w:rFonts w:ascii="Arial" w:hAnsi="Arial" w:cs="Arial"/>
-          <w:color w:val="00B050"/>
-          <w:lang w:val="en-GB"/>
-        </w:rPr>
-        <w:t>are population trends</w:t>
-      </w:r>
-      <w:r>
-        <w:rPr>
-          <w:rFonts w:ascii="Arial" w:hAnsi="Arial" w:cs="Arial"/>
-          <w:color w:val="00B050"/>
-          <w:lang w:val="en-GB"/>
-        </w:rPr>
-        <w:t xml:space="preserve"> influenced by an interaction between human population density and accessibility?</w:t>
-      </w:r>
-      <w:r>
-        <w:rPr>
-          <w:rFonts w:ascii="Arial" w:hAnsi="Arial" w:cs="Arial"/>
+        <w:t>How are population trends influenced by an interaction between human population density and accessibility?</w:t>
+      </w:r>
+      <w:r>
+        <w:rPr>
           <w:color w:val="00B050"/>
           <w:lang w:val="en-GB"/>
         </w:rPr>
@@ -1422,6 +1331,7 @@
           <w:b/>
           <w:bCs/>
         </w:rPr>
+        <w:lastRenderedPageBreak/>
         <w:t>Hypotheses (required)</w:t>
       </w:r>
     </w:p>
@@ -1453,20 +1363,11 @@
     <w:p>
       <w:pPr>
         <w:spacing w:line="240" w:lineRule="auto"/>
-        <w:rPr>
-          <w:color w:val="FF0000"/>
-        </w:rPr>
-      </w:pPr>
-      <w:r>
-        <w:rPr>
-          <w:color w:val="FF0000"/>
-        </w:rPr>
-        <w:t>Definition of terms used?</w:t>
-      </w:r>
-      <w:r>
-        <w:rPr>
-          <w:color w:val="FF0000"/>
-        </w:rPr>
+      </w:pPr>
+      <w:r>
+        <w:t>Definition of terms used</w:t>
+      </w:r>
+      <w:r>
         <w:br/>
         <w:t>Turnover is the change of species identity of ecological composition, calculated in the final year of each time series relative to the first.</w:t>
       </w:r>
@@ -1496,6 +1397,28 @@
     <w:p>
       <w:pPr>
         <w:spacing w:line="240" w:lineRule="auto"/>
+        <w:rPr>
+          <w:color w:val="00B050"/>
+        </w:rPr>
+      </w:pPr>
+    </w:p>
+    <w:p>
+      <w:pPr>
+        <w:spacing w:line="240" w:lineRule="auto"/>
+        <w:rPr>
+          <w:color w:val="00B050"/>
+        </w:rPr>
+      </w:pPr>
+      <w:r>
+        <w:rPr>
+          <w:color w:val="00B050"/>
+        </w:rPr>
+        <w:t>For all hypotheses turnover can be replaced with population trends.</w:t>
+      </w:r>
+    </w:p>
+    <w:p>
+      <w:pPr>
+        <w:spacing w:line="240" w:lineRule="auto"/>
       </w:pPr>
     </w:p>
     <w:p>
@@ -1560,6 +1483,7 @@
         <w:jc w:val="both"/>
         <w:rPr>
           <w:rFonts w:ascii="Arial" w:hAnsi="Arial" w:cs="Arial"/>
+          <w:color w:val="4BACC6" w:themeColor="accent5"/>
           <w:lang w:val="en-GB"/>
         </w:rPr>
       </w:pPr>
@@ -1569,13 +1493,6 @@
           <w:lang w:val="en-GB"/>
         </w:rPr>
         <w:t>Sites with higher accessibility to cities correspond with greater temporal turnover</w:t>
-      </w:r>
-      <w:r>
-        <w:rPr>
-          <w:rFonts w:ascii="Arial" w:hAnsi="Arial" w:cs="Arial"/>
-          <w:lang w:val="en-GB"/>
-        </w:rPr>
-        <w:t xml:space="preserve"> across all latitudes</w:t>
       </w:r>
     </w:p>
     <w:p>
@@ -1601,12 +1518,14 @@
       </w:r>
       <w:r>
         <w:rPr>
+          <w:rFonts w:ascii="Arial" w:hAnsi="Arial" w:cs="Arial"/>
           <w:lang w:val="en-GB"/>
         </w:rPr>
         <w:t>sites</w:t>
       </w:r>
       <w:r>
         <w:rPr>
+          <w:rFonts w:ascii="Arial" w:hAnsi="Arial" w:cs="Arial"/>
           <w:lang w:val="en-GB"/>
         </w:rPr>
         <w:t xml:space="preserve"> which have been monitored over longer durations</w:t>
@@ -1614,9 +1533,45 @@
     </w:p>
     <w:p>
       <w:pPr>
+        <w:pStyle w:val="ListParagraph"/>
+        <w:numPr>
+          <w:ilvl w:val="0"/>
+          <w:numId w:val="5"/>
+        </w:numPr>
         <w:spacing w:line="240" w:lineRule="auto"/>
         <w:jc w:val="both"/>
         <w:rPr>
+          <w:rFonts w:ascii="Arial" w:hAnsi="Arial" w:cs="Arial"/>
+          <w:lang w:val="en-GB"/>
+        </w:rPr>
+      </w:pPr>
+      <w:r>
+        <w:rPr>
+          <w:rFonts w:ascii="Arial" w:hAnsi="Arial" w:cs="Arial"/>
+          <w:lang w:val="en-GB"/>
+        </w:rPr>
+        <w:t xml:space="preserve">The magnitude of </w:t>
+      </w:r>
+      <w:r>
+        <w:rPr>
+          <w:rFonts w:ascii="Arial" w:hAnsi="Arial" w:cs="Arial"/>
+          <w:lang w:val="en-GB"/>
+        </w:rPr>
+        <w:t>temporal</w:t>
+      </w:r>
+      <w:r>
+        <w:rPr>
+          <w:rFonts w:ascii="Arial" w:hAnsi="Arial" w:cs="Arial"/>
+          <w:lang w:val="en-GB"/>
+        </w:rPr>
+        <w:t xml:space="preserve"> turnover increases for sites which are at temperate and polar latitudes, and decreases at tropical latitudes</w:t>
+      </w:r>
+    </w:p>
+    <w:p>
+      <w:pPr>
+        <w:spacing w:line="240" w:lineRule="auto"/>
+        <w:jc w:val="both"/>
+        <w:rPr>
           <w:lang w:val="en-GB"/>
         </w:rPr>
       </w:pPr>
@@ -1630,13 +1585,13 @@
         <w:rPr>
           <w:lang w:val="en-GB"/>
         </w:rPr>
-        <w:t xml:space="preserve"> across all latitudes</w:t>
-      </w:r>
-      <w:r>
-        <w:rPr>
-          <w:lang w:val="en-GB"/>
-        </w:rPr>
-        <w:t xml:space="preserve">, as an alteration of the natural environment benefits some species, while damaging others, resulting in community composition changes. </w:t>
+        <w:t>, as an alteration of</w:t>
+      </w:r>
+      <w:r>
+        <w:rPr>
+          <w:lang w:val="en-GB"/>
+        </w:rPr>
+        <w:t xml:space="preserve"> the natural environment benefits some species, while damaging others, resulting in community composition changes. </w:t>
       </w:r>
     </w:p>
     <w:p>
@@ -1667,6 +1622,45 @@
           <w:lang w:val="en-GB"/>
         </w:rPr>
         <w:t>, as the effect of turnover becomes more apparent over time.</w:t>
+      </w:r>
+    </w:p>
+    <w:p>
+      <w:pPr>
+        <w:spacing w:line="240" w:lineRule="auto"/>
+        <w:jc w:val="both"/>
+        <w:rPr>
+          <w:lang w:val="en-GB"/>
+        </w:rPr>
+      </w:pPr>
+    </w:p>
+    <w:p>
+      <w:pPr>
+        <w:spacing w:line="240" w:lineRule="auto"/>
+        <w:jc w:val="both"/>
+        <w:rPr>
+          <w:lang w:val="en-GB"/>
+        </w:rPr>
+      </w:pPr>
+      <w:r>
+        <w:rPr>
+          <w:color w:val="FF0000"/>
+          <w:lang w:val="en-GB"/>
+        </w:rPr>
+        <w:t xml:space="preserve">I predict greater </w:t>
+      </w:r>
+      <w:r>
+        <w:rPr>
+          <w:color w:val="FF0000"/>
+          <w:lang w:val="en-GB"/>
+        </w:rPr>
+        <w:t>temporal</w:t>
+      </w:r>
+      <w:r>
+        <w:rPr>
+          <w:color w:val="FF0000"/>
+          <w:lang w:val="en-GB"/>
+        </w:rPr>
+        <w:t xml:space="preserve"> turnover in temperate and polar areas that are experiencing greater exposure to accessibility to cities, as the baseline regional pool and the turnover rates are smaller than in the tropics.</w:t>
       </w:r>
     </w:p>
     <w:p>
@@ -1849,21 +1843,7 @@
           <w:rFonts w:ascii="Arial" w:hAnsi="Arial" w:cs="Arial"/>
           <w:lang w:val="en-GB"/>
         </w:rPr>
-        <w:t xml:space="preserve">The magnitude of </w:t>
-      </w:r>
-      <w:r>
-        <w:rPr>
-          <w:rFonts w:ascii="Arial" w:hAnsi="Arial" w:cs="Arial"/>
-          <w:lang w:val="en-GB"/>
-        </w:rPr>
-        <w:t>spatial</w:t>
-      </w:r>
-      <w:r>
-        <w:rPr>
-          <w:rFonts w:ascii="Arial" w:hAnsi="Arial" w:cs="Arial"/>
-          <w:lang w:val="en-GB"/>
-        </w:rPr>
-        <w:t xml:space="preserve"> turnover increases for sites which are at temperate and polar latitudes, and decreases at tropical latitudes</w:t>
+        <w:t>The magnitude of spatial turnover increases for sites which are at temperate and polar latitudes, and decreases at tropical latitudes</w:t>
       </w:r>
     </w:p>
     <w:p>
@@ -1878,19 +1858,8 @@
         <w:rPr>
           <w:lang w:val="en-GB"/>
         </w:rPr>
-        <w:t xml:space="preserve">I predict greater </w:t>
-      </w:r>
-      <w:r>
-        <w:rPr>
-          <w:lang w:val="en-GB"/>
-        </w:rPr>
-        <w:t>spatial</w:t>
-      </w:r>
-      <w:r>
-        <w:rPr>
-          <w:lang w:val="en-GB"/>
-        </w:rPr>
-        <w:t xml:space="preserve"> turnover with greater exposure of accessibility to cities, as an alteration of the natural environment benefits some species, while damaging others, resulting in community composition changes. </w:t>
+        <w:lastRenderedPageBreak/>
+        <w:t xml:space="preserve">I predict greater spatial turnover with greater exposure of accessibility to cities, as an alteration of the natural environment benefits some species, while damaging others, resulting in community composition changes. </w:t>
       </w:r>
     </w:p>
     <w:p>
@@ -1914,19 +1883,7 @@
         <w:rPr>
           <w:lang w:val="en-GB"/>
         </w:rPr>
-        <w:t xml:space="preserve">I predict greater </w:t>
-      </w:r>
-      <w:r>
-        <w:rPr>
-          <w:lang w:val="en-GB"/>
-        </w:rPr>
-        <w:t>spatial</w:t>
-      </w:r>
-      <w:r>
-        <w:rPr>
-          <w:lang w:val="en-GB"/>
-        </w:rPr>
-        <w:t xml:space="preserve"> turnover in sites which have been monitored over longer durations, as the effect of turnover becomes more apparent over time.</w:t>
+        <w:t>I predict greater spatial turnover in sites which have been monitored over longer durations, as the effect of turnover becomes more apparent over time.</w:t>
       </w:r>
     </w:p>
     <w:p>
@@ -1945,17 +1902,15 @@
         <w:adjustRightInd w:val="0"/>
         <w:spacing w:line="240" w:lineRule="auto"/>
         <w:rPr>
-          <w:rFonts w:ascii="HelveticaNeue-Bold" w:hAnsi="HelveticaNeue-Bold" w:cs="HelveticaNeue-Bold"/>
-          <w:b/>
-          <w:bCs/>
-          <w:lang w:val="en-GB"/>
-        </w:rPr>
-      </w:pPr>
-      <w:r>
-        <w:rPr>
           <w:color w:val="FF0000"/>
           <w:lang w:val="en-GB"/>
         </w:rPr>
+      </w:pPr>
+      <w:r>
+        <w:rPr>
+          <w:color w:val="FF0000"/>
+          <w:lang w:val="en-GB"/>
+        </w:rPr>
         <w:t xml:space="preserve">I predict greater </w:t>
       </w:r>
       <w:r>
@@ -1978,34 +1933,6 @@
           <w:lang w:val="en-GB"/>
         </w:rPr>
         <w:t xml:space="preserve"> </w:t>
-      </w:r>
-      <w:r>
-        <w:rPr>
-          <w:rFonts w:ascii="HelveticaNeue-Bold" w:hAnsi="HelveticaNeue-Bold" w:cs="HelveticaNeue-Bold"/>
-          <w:b/>
-          <w:bCs/>
-          <w:lang w:val="en-GB"/>
-        </w:rPr>
-        <w:t>turnover will vary across latitudinal bands due</w:t>
-      </w:r>
-    </w:p>
-    <w:p>
-      <w:pPr>
-        <w:spacing w:line="240" w:lineRule="auto"/>
-        <w:jc w:val="both"/>
-        <w:rPr>
-          <w:color w:val="FF0000"/>
-          <w:lang w:val="en-GB"/>
-        </w:rPr>
-      </w:pPr>
-      <w:r>
-        <w:rPr>
-          <w:rFonts w:ascii="HelveticaNeue-Bold" w:hAnsi="HelveticaNeue-Bold" w:cs="HelveticaNeue-Bold"/>
-          <w:b/>
-          <w:bCs/>
-          <w:lang w:val="en-GB"/>
-        </w:rPr>
-        <w:t>to known latitudinal gradients in climate change, human use and biodiversity.</w:t>
       </w:r>
     </w:p>
     <w:p>
@@ -2059,7 +1986,6 @@
           <w:u w:val="single"/>
           <w:lang w:val="en-GB"/>
         </w:rPr>
-        <w:lastRenderedPageBreak/>
         <w:t>How do compositional communities</w:t>
       </w:r>
       <w:r>
@@ -2173,6 +2099,23 @@
           <w:color w:val="FF0000"/>
           <w:lang w:val="en-GB"/>
         </w:rPr>
+        <w:t>I predict both positive and negative trends to be present.</w:t>
+      </w:r>
+    </w:p>
+    <w:p>
+      <w:pPr>
+        <w:spacing w:line="240" w:lineRule="auto"/>
+        <w:jc w:val="both"/>
+        <w:rPr>
+          <w:color w:val="FF0000"/>
+          <w:lang w:val="en-GB"/>
+        </w:rPr>
+      </w:pPr>
+      <w:r>
+        <w:rPr>
+          <w:color w:val="FF0000"/>
+          <w:lang w:val="en-GB"/>
+        </w:rPr>
         <w:t>I predict highly mobile species to be affected most by high and low levels of accessibility.</w:t>
       </w:r>
     </w:p>
@@ -2438,21 +2381,7 @@
           <w:color w:val="FF0000"/>
           <w:lang w:val="en-GB"/>
         </w:rPr>
-        <w:t xml:space="preserve">I predict the relationship between accessibility and </w:t>
-      </w:r>
-      <w:r>
-        <w:rPr>
-          <w:color w:val="FF0000"/>
-          <w:lang w:val="en-GB"/>
-        </w:rPr>
-        <w:t>spatial</w:t>
-      </w:r>
-      <w:r>
-        <w:rPr>
-          <w:color w:val="FF0000"/>
-          <w:lang w:val="en-GB"/>
-        </w:rPr>
-        <w:t xml:space="preserve"> turnover to be stronger, when human population density is higher, as high HPD increases the pressures on the natural systems, leading to higher turnover.</w:t>
+        <w:t>I predict the relationship between accessibility and spatial turnover to be stronger, when human population density is higher, as high HPD increases the pressures on the natural systems, leading to higher turnover.</w:t>
       </w:r>
     </w:p>
     <w:p>
@@ -2479,6 +2408,7 @@
           <w:b/>
           <w:bCs/>
         </w:rPr>
+        <w:lastRenderedPageBreak/>
         <w:t>Design Plan</w:t>
       </w:r>
     </w:p>
@@ -2713,7 +2643,7 @@
         <w:rPr>
           <w:lang w:val="en-GB"/>
         </w:rPr>
-        <w:t xml:space="preserve">taxa’s individual response 4) with the interaction of human population density on temporal turnover, and 5) with the interaction of human population density on spatial turnover. </w:t>
+        <w:t xml:space="preserve">taxa’s individual response 4) the interaction of human population density on temporal turnover, and 5) with the interaction of human population density on spatial turnover. </w:t>
       </w:r>
       <w:r>
         <w:t xml:space="preserve">My analysis </w:t>
@@ -2762,10 +2692,24 @@
         <w:spacing w:line="240" w:lineRule="auto"/>
       </w:pPr>
       <w:r>
-        <w:t>The BioTIME database is limited in its even representation of different taxa and latitudes. It underrepresents reptiles and amphibians</w:t>
-      </w:r>
-      <w:r>
-        <w:t xml:space="preserve"> (see Figure XX) and the tropics and polar regions.</w:t>
+        <w:t xml:space="preserve">The </w:t>
+      </w:r>
+      <w:proofErr w:type="spellStart"/>
+      <w:r>
+        <w:t>BioTIME</w:t>
+      </w:r>
+      <w:proofErr w:type="spellEnd"/>
+      <w:r>
+        <w:t xml:space="preserve"> database is limited in its even representation of different taxa and latitudes. It underrepresents reptiles and amphibians</w:t>
+      </w:r>
+      <w:r>
+        <w:t xml:space="preserve"> and the tropics and polar regions</w:t>
+      </w:r>
+      <w:r>
+        <w:t xml:space="preserve"> (see Figure 1)</w:t>
+      </w:r>
+      <w:r>
+        <w:t>.</w:t>
       </w:r>
     </w:p>
     <w:p>
@@ -2784,10 +2728,7 @@
         <w:t>over</w:t>
       </w:r>
       <w:r>
-        <w:t xml:space="preserve"> ~100km² grid cells</w:t>
-      </w:r>
-      <w:r>
-        <w:t xml:space="preserve"> </w:t>
+        <w:t xml:space="preserve"> ~100km² grid cells </w:t>
       </w:r>
       <w:r>
         <w:t>around each location of available biodiversity time-series.</w:t>
@@ -2867,6 +2808,16 @@
       </w:pPr>
       <w:bookmarkStart w:id="2" w:name="_hu8o0vkz41nk" w:colFirst="0" w:colLast="0"/>
       <w:bookmarkEnd w:id="2"/>
+    </w:p>
+    <w:p>
+      <w:pPr>
+        <w:pStyle w:val="Heading3"/>
+        <w:spacing w:line="240" w:lineRule="auto"/>
+        <w:rPr>
+          <w:b/>
+          <w:bCs/>
+        </w:rPr>
+      </w:pPr>
       <w:r>
         <w:rPr>
           <w:b/>
@@ -2967,8 +2918,27 @@
         <w:spacing w:line="240" w:lineRule="auto"/>
       </w:pPr>
       <w:r>
-        <w:lastRenderedPageBreak/>
-        <w:t>All my data are existing already, I will be the first to integrate the different databases together in this way. The BioTIME database is openly accessible on their website (</w:t>
+        <w:t xml:space="preserve">All my data </w:t>
+      </w:r>
+      <w:r>
+        <w:t>exist</w:t>
+      </w:r>
+      <w:r>
+        <w:t xml:space="preserve"> already</w:t>
+      </w:r>
+      <w:r>
+        <w:t>.</w:t>
+      </w:r>
+      <w:r>
+        <w:t xml:space="preserve"> I will be the first to integrate the different databases together in this way. The </w:t>
+      </w:r>
+      <w:proofErr w:type="spellStart"/>
+      <w:r>
+        <w:t>BioTIME</w:t>
+      </w:r>
+      <w:proofErr w:type="spellEnd"/>
+      <w:r>
+        <w:t xml:space="preserve"> database is openly accessible on their website (</w:t>
       </w:r>
       <w:hyperlink r:id="rId7" w:history="1">
         <w:r>
@@ -2984,7 +2954,23 @@
           <w:color w:val="000000"/>
           <w:lang w:val="en-GB"/>
         </w:rPr>
-        <w:t>). The accessibility to cities is available through the malariaatlas research website (</w:t>
+        <w:t xml:space="preserve">). The accessibility to cities is available through the </w:t>
+      </w:r>
+      <w:proofErr w:type="spellStart"/>
+      <w:r>
+        <w:rPr>
+          <w:color w:val="000000"/>
+          <w:lang w:val="en-GB"/>
+        </w:rPr>
+        <w:t>malariaatlas</w:t>
+      </w:r>
+      <w:proofErr w:type="spellEnd"/>
+      <w:r>
+        <w:rPr>
+          <w:color w:val="000000"/>
+          <w:lang w:val="en-GB"/>
+        </w:rPr>
+        <w:t xml:space="preserve"> research website (</w:t>
       </w:r>
       <w:hyperlink r:id="rId8" w:history="1">
         <w:r>
@@ -3010,24 +2996,17 @@
       <w:r>
         <w:t>I have looked at meta-data only to figure out sample sizes, but I have not conducted any of the analysis.</w:t>
       </w:r>
-    </w:p>
-    <w:p>
-      <w:pPr>
-        <w:spacing w:line="240" w:lineRule="auto"/>
-      </w:pPr>
-    </w:p>
-    <w:p>
-      <w:pPr>
-        <w:spacing w:line="240" w:lineRule="auto"/>
-      </w:pPr>
-      <w:r>
-        <w:t>Put in graphs.</w:t>
-      </w:r>
-    </w:p>
-    <w:p>
-      <w:pPr>
-        <w:spacing w:line="240" w:lineRule="auto"/>
-      </w:pPr>
+      <w:r>
+        <w:t xml:space="preserve"> I visualized the meta-data of the </w:t>
+      </w:r>
+      <w:proofErr w:type="spellStart"/>
+      <w:r>
+        <w:t>BioTIME</w:t>
+      </w:r>
+      <w:proofErr w:type="spellEnd"/>
+      <w:r>
+        <w:t xml:space="preserve"> time-series in Figure 1.</w:t>
+      </w:r>
     </w:p>
     <w:p>
       <w:pPr>
@@ -3107,7 +3086,15 @@
         <w:t xml:space="preserve">. </w:t>
       </w:r>
       <w:r>
-        <w:t xml:space="preserve">I will use the biodiversity time series data from the BioTIME database. </w:t>
+        <w:t xml:space="preserve">I will use the biodiversity time series data from the </w:t>
+      </w:r>
+      <w:proofErr w:type="spellStart"/>
+      <w:r>
+        <w:t>BioTIME</w:t>
+      </w:r>
+      <w:proofErr w:type="spellEnd"/>
+      <w:r>
+        <w:t xml:space="preserve"> database. </w:t>
       </w:r>
       <w:r>
         <w:t xml:space="preserve">All further analysis will be conducted in R. I will include all available data that meet my </w:t>
@@ -3171,6 +3158,7 @@
         <w:spacing w:line="240" w:lineRule="auto"/>
       </w:pPr>
       <w:r>
+        <w:lastRenderedPageBreak/>
         <w:t xml:space="preserve">I will combine </w:t>
       </w:r>
       <w:r>
@@ -3189,7 +3177,7 @@
         <w:t xml:space="preserve"> different studies</w:t>
       </w:r>
       <w:r>
-        <w:t xml:space="preserve"> of community composition (turnover) as well as the accessibility to cities score and human population density at each site</w:t>
+        <w:t xml:space="preserve"> of community composition as well as the accessibility to cities score and human population density at each site</w:t>
       </w:r>
       <w:r>
         <w:t xml:space="preserve">. The sample sizes for different </w:t>
@@ -3201,35 +3189,16 @@
         <w:t xml:space="preserve"> can be found in Table 1. </w:t>
       </w:r>
       <w:r>
-        <w:t>As the BioTIME database is continuously updated, more data might become available. Therefore, I will revisit the database before my analysis and if there are updates, adjust Table 1 accordingly.</w:t>
-      </w:r>
-    </w:p>
-    <w:p>
-      <w:pPr>
-        <w:spacing w:line="240" w:lineRule="auto"/>
-        <w:rPr>
-          <w:i/>
-          <w:iCs/>
-        </w:rPr>
-      </w:pPr>
-    </w:p>
-    <w:p>
-      <w:pPr>
-        <w:spacing w:line="240" w:lineRule="auto"/>
-        <w:rPr>
-          <w:i/>
-          <w:iCs/>
-        </w:rPr>
-      </w:pPr>
-    </w:p>
-    <w:p>
-      <w:pPr>
-        <w:spacing w:line="240" w:lineRule="auto"/>
-        <w:rPr>
-          <w:i/>
-          <w:iCs/>
-        </w:rPr>
-      </w:pPr>
+        <w:t xml:space="preserve">As the </w:t>
+      </w:r>
+      <w:proofErr w:type="spellStart"/>
+      <w:r>
+        <w:t>BioTIME</w:t>
+      </w:r>
+      <w:proofErr w:type="spellEnd"/>
+      <w:r>
+        <w:t xml:space="preserve"> database is continuously updated, more data might become available. Therefore, I will revisit the database before my analysis and if there are updates, adjust Table 1 accordingly.</w:t>
+      </w:r>
     </w:p>
     <w:p>
       <w:pPr>
@@ -3240,15 +3209,269 @@
           <w:color w:val="FF0000"/>
         </w:rPr>
       </w:pPr>
-      <w:r>
-        <w:rPr>
-          <w:i/>
-          <w:iCs/>
-          <w:color w:val="FF0000"/>
-        </w:rPr>
+    </w:p>
+    <w:p>
+      <w:pPr>
+        <w:spacing w:line="240" w:lineRule="auto"/>
+      </w:pPr>
+      <w:r>
         <w:t>Table 1: Sample sizes for different taxa.</w:t>
       </w:r>
     </w:p>
+    <w:tbl>
+      <w:tblPr>
+        <w:tblStyle w:val="TableGrid"/>
+        <w:tblpPr w:leftFromText="180" w:rightFromText="180" w:vertAnchor="page" w:horzAnchor="margin" w:tblpY="3532"/>
+        <w:tblW w:w="0" w:type="auto"/>
+        <w:tblLook w:val="04A0" w:firstRow="1" w:lastRow="0" w:firstColumn="1" w:lastColumn="0" w:noHBand="0" w:noVBand="1"/>
+      </w:tblPr>
+      <w:tblGrid>
+        <w:gridCol w:w="2539"/>
+        <w:gridCol w:w="1439"/>
+      </w:tblGrid>
+      <w:tr>
+        <w:trPr>
+          <w:trHeight w:val="253"/>
+        </w:trPr>
+        <w:tc>
+          <w:tcPr>
+            <w:tcW w:w="0" w:type="auto"/>
+            <w:tcBorders>
+              <w:top w:val="single" w:sz="8" w:space="0" w:color="auto"/>
+              <w:bottom w:val="single" w:sz="8" w:space="0" w:color="auto"/>
+            </w:tcBorders>
+          </w:tcPr>
+          <w:p>
+            <w:pPr>
+              <w:rPr>
+                <w:b/>
+                <w:bCs/>
+              </w:rPr>
+            </w:pPr>
+            <w:bookmarkStart w:id="3" w:name="_Hlk32748503"/>
+            <w:r>
+              <w:rPr>
+                <w:b/>
+                <w:bCs/>
+              </w:rPr>
+              <w:t>Taxa</w:t>
+            </w:r>
+          </w:p>
+        </w:tc>
+        <w:tc>
+          <w:tcPr>
+            <w:tcW w:w="0" w:type="auto"/>
+            <w:tcBorders>
+              <w:top w:val="single" w:sz="8" w:space="0" w:color="auto"/>
+              <w:bottom w:val="single" w:sz="8" w:space="0" w:color="auto"/>
+            </w:tcBorders>
+          </w:tcPr>
+          <w:p>
+            <w:pPr>
+              <w:rPr>
+                <w:b/>
+                <w:bCs/>
+              </w:rPr>
+            </w:pPr>
+            <w:r>
+              <w:rPr>
+                <w:b/>
+                <w:bCs/>
+              </w:rPr>
+              <w:t>Time-series</w:t>
+            </w:r>
+          </w:p>
+        </w:tc>
+      </w:tr>
+      <w:tr>
+        <w:trPr>
+          <w:trHeight w:val="253"/>
+        </w:trPr>
+        <w:tc>
+          <w:tcPr>
+            <w:tcW w:w="0" w:type="auto"/>
+            <w:tcBorders>
+              <w:top w:val="single" w:sz="8" w:space="0" w:color="auto"/>
+            </w:tcBorders>
+          </w:tcPr>
+          <w:p>
+            <w:r>
+              <w:t>M</w:t>
+            </w:r>
+            <w:r>
+              <w:t>ultiple</w:t>
+            </w:r>
+            <w:r>
+              <w:t xml:space="preserve"> taxa</w:t>
+            </w:r>
+          </w:p>
+        </w:tc>
+        <w:tc>
+          <w:tcPr>
+            <w:tcW w:w="0" w:type="auto"/>
+            <w:tcBorders>
+              <w:top w:val="single" w:sz="8" w:space="0" w:color="auto"/>
+            </w:tcBorders>
+          </w:tcPr>
+          <w:p>
+            <w:r>
+              <w:t xml:space="preserve"> 2</w:t>
+            </w:r>
+          </w:p>
+        </w:tc>
+      </w:tr>
+      <w:tr>
+        <w:trPr>
+          <w:trHeight w:val="253"/>
+        </w:trPr>
+        <w:tc>
+          <w:tcPr>
+            <w:tcW w:w="0" w:type="auto"/>
+          </w:tcPr>
+          <w:p>
+            <w:r>
+              <w:t>Amphibians</w:t>
+            </w:r>
+          </w:p>
+        </w:tc>
+        <w:tc>
+          <w:tcPr>
+            <w:tcW w:w="0" w:type="auto"/>
+          </w:tcPr>
+          <w:p>
+            <w:r>
+              <w:t xml:space="preserve"> 2</w:t>
+            </w:r>
+          </w:p>
+        </w:tc>
+      </w:tr>
+      <w:tr>
+        <w:trPr>
+          <w:trHeight w:val="253"/>
+        </w:trPr>
+        <w:tc>
+          <w:tcPr>
+            <w:tcW w:w="0" w:type="auto"/>
+          </w:tcPr>
+          <w:p>
+            <w:r>
+              <w:t>Birds</w:t>
+            </w:r>
+          </w:p>
+        </w:tc>
+        <w:tc>
+          <w:tcPr>
+            <w:tcW w:w="0" w:type="auto"/>
+          </w:tcPr>
+          <w:p>
+            <w:r>
+              <w:t xml:space="preserve"> 35</w:t>
+            </w:r>
+          </w:p>
+        </w:tc>
+      </w:tr>
+      <w:tr>
+        <w:trPr>
+          <w:trHeight w:val="253"/>
+        </w:trPr>
+        <w:tc>
+          <w:tcPr>
+            <w:tcW w:w="0" w:type="auto"/>
+          </w:tcPr>
+          <w:p>
+            <w:r>
+              <w:t>Mammals</w:t>
+            </w:r>
+          </w:p>
+        </w:tc>
+        <w:tc>
+          <w:tcPr>
+            <w:tcW w:w="0" w:type="auto"/>
+          </w:tcPr>
+          <w:p>
+            <w:r>
+              <w:t xml:space="preserve"> 22</w:t>
+            </w:r>
+          </w:p>
+        </w:tc>
+      </w:tr>
+      <w:tr>
+        <w:trPr>
+          <w:trHeight w:val="253"/>
+        </w:trPr>
+        <w:tc>
+          <w:tcPr>
+            <w:tcW w:w="0" w:type="auto"/>
+          </w:tcPr>
+          <w:p>
+            <w:r>
+              <w:t>Reptiles</w:t>
+            </w:r>
+          </w:p>
+        </w:tc>
+        <w:tc>
+          <w:tcPr>
+            <w:tcW w:w="0" w:type="auto"/>
+          </w:tcPr>
+          <w:p>
+            <w:r>
+              <w:t xml:space="preserve"> 3</w:t>
+            </w:r>
+          </w:p>
+        </w:tc>
+      </w:tr>
+      <w:tr>
+        <w:trPr>
+          <w:trHeight w:val="253"/>
+        </w:trPr>
+        <w:tc>
+          <w:tcPr>
+            <w:tcW w:w="0" w:type="auto"/>
+          </w:tcPr>
+          <w:p>
+            <w:r>
+              <w:t>Terrestrial invertebrates</w:t>
+            </w:r>
+          </w:p>
+        </w:tc>
+        <w:tc>
+          <w:tcPr>
+            <w:tcW w:w="0" w:type="auto"/>
+          </w:tcPr>
+          <w:p>
+            <w:r>
+              <w:t xml:space="preserve"> 21</w:t>
+            </w:r>
+          </w:p>
+        </w:tc>
+      </w:tr>
+      <w:tr>
+        <w:trPr>
+          <w:trHeight w:val="253"/>
+        </w:trPr>
+        <w:tc>
+          <w:tcPr>
+            <w:tcW w:w="0" w:type="auto"/>
+          </w:tcPr>
+          <w:p>
+            <w:r>
+              <w:t>Terrestrial plants</w:t>
+            </w:r>
+          </w:p>
+        </w:tc>
+        <w:tc>
+          <w:tcPr>
+            <w:tcW w:w="0" w:type="auto"/>
+          </w:tcPr>
+          <w:p>
+            <w:r>
+              <w:t xml:space="preserve"> 96</w:t>
+            </w:r>
+          </w:p>
+        </w:tc>
+      </w:tr>
+      <w:bookmarkEnd w:id="3"/>
+    </w:tbl>
     <w:p>
       <w:pPr>
         <w:spacing w:line="240" w:lineRule="auto"/>
@@ -3425,8 +3648,8 @@
           <w:bCs/>
         </w:rPr>
       </w:pPr>
-      <w:bookmarkStart w:id="3" w:name="_pec3rgxfolor" w:colFirst="0" w:colLast="0"/>
-      <w:bookmarkEnd w:id="3"/>
+      <w:bookmarkStart w:id="4" w:name="_pec3rgxfolor" w:colFirst="0" w:colLast="0"/>
+      <w:bookmarkEnd w:id="4"/>
       <w:r>
         <w:rPr>
           <w:b/>
@@ -3539,14 +3762,12 @@
         <w:rPr>
           <w:b/>
           <w:bCs/>
-          <w:color w:val="FF0000"/>
         </w:rPr>
       </w:pPr>
       <w:r>
         <w:rPr>
           <w:b/>
           <w:bCs/>
-          <w:color w:val="FF0000"/>
         </w:rPr>
         <w:t>Measured variables (required)</w:t>
       </w:r>
@@ -3606,6 +3827,7 @@
           <w:iCs/>
           <w:lang w:val="en-GB"/>
         </w:rPr>
+        <w:lastRenderedPageBreak/>
         <w:t>Temporal t</w:t>
       </w:r>
       <w:r>
@@ -3716,7 +3938,19 @@
         <w:rPr>
           <w:lang w:val="en-GB"/>
         </w:rPr>
-        <w:t>score for the 100km</w:t>
+        <w:t>score</w:t>
+      </w:r>
+      <w:r>
+        <w:rPr>
+          <w:lang w:val="en-GB"/>
+        </w:rPr>
+        <w:t>s</w:t>
+      </w:r>
+      <w:r>
+        <w:rPr>
+          <w:lang w:val="en-GB"/>
+        </w:rPr>
+        <w:t xml:space="preserve"> for the 100km</w:t>
       </w:r>
       <w:r>
         <w:rPr>
@@ -3764,9 +3998,11 @@
           <w:lang w:val="en-GB"/>
         </w:rPr>
       </w:pPr>
+      <w:proofErr w:type="spellStart"/>
       <w:r>
         <w:t>Taxa</w:t>
       </w:r>
+      <w:proofErr w:type="spellEnd"/>
     </w:p>
     <w:p>
       <w:pPr>
@@ -3782,7 +4018,16 @@
         </w:rPr>
       </w:pPr>
       <w:r>
-        <w:t>Duration</w:t>
+        <w:rPr>
+          <w:lang w:val="en-GB"/>
+        </w:rPr>
+        <w:t>The interaction term between a</w:t>
+      </w:r>
+      <w:r>
+        <w:rPr>
+          <w:lang w:val="en-GB"/>
+        </w:rPr>
+        <w:t>ccessibility and taxa?</w:t>
       </w:r>
     </w:p>
     <w:p>
@@ -3798,24 +4043,44 @@
           <w:lang w:val="en-GB"/>
         </w:rPr>
       </w:pPr>
+      <w:proofErr w:type="spellStart"/>
+      <w:r>
+        <w:t>Duration</w:t>
+      </w:r>
+      <w:proofErr w:type="spellEnd"/>
+    </w:p>
+    <w:p>
+      <w:pPr>
+        <w:pStyle w:val="ListParagraph"/>
+        <w:numPr>
+          <w:ilvl w:val="0"/>
+          <w:numId w:val="9"/>
+        </w:numPr>
+        <w:spacing w:line="240" w:lineRule="auto"/>
+        <w:rPr>
+          <w:rFonts w:ascii="Arial" w:hAnsi="Arial" w:cs="Arial"/>
+          <w:lang w:val="en-GB"/>
+        </w:rPr>
+      </w:pPr>
+      <w:proofErr w:type="spellStart"/>
       <w:r>
         <w:rPr>
           <w:color w:val="00B050"/>
         </w:rPr>
         <w:t>Latitude</w:t>
       </w:r>
-    </w:p>
-    <w:p>
-      <w:pPr>
-        <w:spacing w:line="240" w:lineRule="auto"/>
-      </w:pPr>
-    </w:p>
-    <w:p>
-      <w:pPr>
-        <w:spacing w:line="240" w:lineRule="auto"/>
-      </w:pPr>
-      <w:r>
-        <w:lastRenderedPageBreak/>
+      <w:proofErr w:type="spellEnd"/>
+    </w:p>
+    <w:p>
+      <w:pPr>
+        <w:spacing w:line="240" w:lineRule="auto"/>
+      </w:pPr>
+    </w:p>
+    <w:p>
+      <w:pPr>
+        <w:spacing w:line="240" w:lineRule="auto"/>
+      </w:pPr>
+      <w:r>
         <w:t>Metadata:</w:t>
       </w:r>
     </w:p>
@@ -3831,11 +4096,19 @@
           <w:color w:val="FF0000"/>
         </w:rPr>
       </w:pPr>
+      <w:proofErr w:type="spellStart"/>
       <w:r>
         <w:rPr>
           <w:color w:val="FF0000"/>
         </w:rPr>
-        <w:t>Study-ID</w:t>
+        <w:t>Study</w:t>
+      </w:r>
+      <w:proofErr w:type="spellEnd"/>
+      <w:r>
+        <w:rPr>
+          <w:color w:val="FF0000"/>
+        </w:rPr>
+        <w:t>-ID</w:t>
       </w:r>
     </w:p>
     <w:p>
@@ -3948,14 +4221,12 @@
         <w:rPr>
           <w:b/>
           <w:bCs/>
-          <w:color w:val="FF0000"/>
         </w:rPr>
       </w:pPr>
       <w:r>
         <w:rPr>
           <w:b/>
           <w:bCs/>
-          <w:color w:val="FF0000"/>
         </w:rPr>
         <w:t>Indices (optional)</w:t>
       </w:r>
@@ -4041,8 +4312,8 @@
           <w:bCs/>
         </w:rPr>
       </w:pPr>
-      <w:bookmarkStart w:id="4" w:name="_3mtn7m44krsg" w:colFirst="0" w:colLast="0"/>
-      <w:bookmarkEnd w:id="4"/>
+      <w:bookmarkStart w:id="5" w:name="_3mtn7m44krsg" w:colFirst="0" w:colLast="0"/>
+      <w:bookmarkEnd w:id="5"/>
       <w:r>
         <w:rPr>
           <w:b/>
@@ -4144,7 +4415,31 @@
           <w:i/>
           <w:iCs/>
         </w:rPr>
-        <w:t xml:space="preserve">What statistical model will you use to test each hypothesis? Please include the type of model (e.g. ANOVA, multiple regression, SEM, etc) and the specification of the model (this includes each variable that will be included as predictors, outcomes, or covariates). Please specify any interactions, subgroup analyses, pairwise or complex contrasts, or follow-up tests from omnibus tests. If you plan on using any positive controls, negative controls, or manipulation checks you may mention that here. Remember that any test not included here must be noted as an exploratory test in your final article. </w:t>
+        <w:t xml:space="preserve">What statistical model will you use to test each hypothesis? Please include the type of model (e.g. ANOVA, multiple regression, SEM, </w:t>
+      </w:r>
+      <w:proofErr w:type="spellStart"/>
+      <w:r>
+        <w:rPr>
+          <w:i/>
+          <w:iCs/>
+        </w:rPr>
+        <w:t>etc</w:t>
+      </w:r>
+      <w:proofErr w:type="spellEnd"/>
+      <w:r>
+        <w:rPr>
+          <w:i/>
+          <w:iCs/>
+        </w:rPr>
+        <w:t xml:space="preserve">) and the specification </w:t>
+      </w:r>
+      <w:r>
+        <w:rPr>
+          <w:i/>
+          <w:iCs/>
+        </w:rPr>
+        <w:lastRenderedPageBreak/>
+        <w:t xml:space="preserve">of the model (this includes each variable that will be included as predictors, outcomes, or covariates). Please specify any interactions, subgroup analyses, pairwise or complex contrasts, or follow-up tests from omnibus tests. If you plan on using any positive controls, negative controls, or manipulation checks you may mention that here. Remember that any test not included here must be noted as an exploratory test in your final article. </w:t>
       </w:r>
     </w:p>
     <w:p>
@@ -4181,7 +4476,13 @@
         <w:t xml:space="preserve"> and tested against accessibility scores.</w:t>
       </w:r>
       <w:r>
-        <w:t xml:space="preserve"> The specific structures of each statistical model are outlined below, all models representing weakly informative priors.</w:t>
+        <w:t xml:space="preserve"> The specific structures of each statistical model are outlined below, all models </w:t>
+      </w:r>
+      <w:r>
+        <w:t>include</w:t>
+      </w:r>
+      <w:r>
+        <w:t xml:space="preserve"> weakly informative priors.</w:t>
       </w:r>
     </w:p>
     <w:p>
@@ -4217,13 +4518,21 @@
     <w:p>
       <w:pPr>
         <w:spacing w:line="240" w:lineRule="auto"/>
-      </w:pPr>
-      <w:r>
-        <w:rPr>
-          <w:i/>
-          <w:iCs/>
-        </w:rPr>
-        <w:lastRenderedPageBreak/>
+        <w:rPr>
+          <w:i/>
+          <w:iCs/>
+        </w:rPr>
+      </w:pPr>
+    </w:p>
+    <w:p>
+      <w:pPr>
+        <w:spacing w:line="240" w:lineRule="auto"/>
+      </w:pPr>
+      <w:r>
+        <w:rPr>
+          <w:i/>
+          <w:iCs/>
+        </w:rPr>
         <w:t>Random effects</w:t>
       </w:r>
       <w:r>
@@ -4262,11 +4571,19 @@
           <w:color w:val="FF0000"/>
         </w:rPr>
       </w:pPr>
+      <w:proofErr w:type="spellStart"/>
       <w:r>
         <w:rPr>
           <w:color w:val="FF0000"/>
         </w:rPr>
-        <w:t>Nestedness of data?</w:t>
+        <w:t>Nestedness</w:t>
+      </w:r>
+      <w:proofErr w:type="spellEnd"/>
+      <w:r>
+        <w:rPr>
+          <w:color w:val="FF0000"/>
+        </w:rPr>
+        <w:t xml:space="preserve"> of data?</w:t>
       </w:r>
     </w:p>
     <w:p>
@@ -4352,6 +4669,7 @@
       <w:pPr>
         <w:spacing w:line="240" w:lineRule="auto"/>
         <w:rPr>
+          <w:color w:val="FF0000"/>
           <w:lang w:val="en-GB"/>
         </w:rPr>
       </w:pPr>
@@ -4375,69 +4693,44 @@
       </w:r>
       <w:r>
         <w:rPr>
+          <w:lang w:val="en-GB"/>
+        </w:rPr>
+        <w:br/>
+      </w:r>
+      <w:r>
+        <w:rPr>
           <w:color w:val="FF0000"/>
           <w:lang w:val="en-GB"/>
         </w:rPr>
-        <w:t>Distribution of models?</w:t>
-      </w:r>
-      <w:r>
+        <w:t>The models will be based on distribution.</w:t>
+      </w:r>
+    </w:p>
+    <w:p>
+      <w:pPr>
+        <w:spacing w:line="240" w:lineRule="auto"/>
+        <w:rPr>
+          <w:lang w:val="en-GB"/>
+        </w:rPr>
+      </w:pPr>
+    </w:p>
+    <w:p>
+      <w:pPr>
+        <w:spacing w:line="240" w:lineRule="auto"/>
         <w:rPr>
           <w:color w:val="FF0000"/>
           <w:lang w:val="en-GB"/>
         </w:rPr>
-        <w:t xml:space="preserve"> </w:t>
-      </w:r>
-    </w:p>
-    <w:p>
-      <w:pPr>
-        <w:spacing w:line="240" w:lineRule="auto"/>
-        <w:rPr>
-          <w:lang w:val="en-GB"/>
-        </w:rPr>
-      </w:pPr>
-    </w:p>
-    <w:p>
-      <w:pPr>
-        <w:spacing w:line="240" w:lineRule="auto"/>
-        <w:rPr>
-          <w:color w:val="FF0000"/>
-          <w:lang w:val="en-GB"/>
-        </w:rPr>
-      </w:pPr>
-      <w:r>
-        <w:rPr>
-          <w:color w:val="FF0000"/>
-          <w:lang w:val="en-GB"/>
-        </w:rPr>
-        <w:t>FANCY EQUATIONS?</w:t>
-      </w:r>
-      <w:r>
-        <w:rPr>
-          <w:color w:val="FF0000"/>
-          <w:lang w:val="en-GB"/>
-        </w:rPr>
-        <w:t xml:space="preserve"> Explanation priors</w:t>
-      </w:r>
-    </w:p>
-    <w:p>
-      <w:pPr>
-        <w:spacing w:line="240" w:lineRule="auto"/>
-        <w:rPr>
-          <w:color w:val="FF0000"/>
-          <w:lang w:val="en-GB"/>
-        </w:rPr>
-      </w:pPr>
-    </w:p>
-    <w:p>
-      <w:pPr>
-        <w:spacing w:line="240" w:lineRule="auto"/>
-        <w:rPr>
-          <w:lang w:val="en-GB"/>
-        </w:rPr>
-      </w:pPr>
-      <w:r>
-        <w:rPr>
-          <w:color w:val="FF0000"/>
+      </w:pPr>
+    </w:p>
+    <w:p>
+      <w:pPr>
+        <w:spacing w:line="240" w:lineRule="auto"/>
+        <w:rPr>
+          <w:lang w:val="en-GB"/>
+        </w:rPr>
+      </w:pPr>
+      <w:r>
+        <w:rPr>
           <w:lang w:val="en-GB"/>
         </w:rPr>
         <w:t>I will initially run models with one chain of 100 000 iterations with a warmup of 10 000 iterations and will increase these metrics if convergence is not achieved. I will assess convergence visually by examining the trace plots.</w:t>
@@ -4630,7 +4923,15 @@
         <w:t xml:space="preserve"> turnover</w:t>
       </w:r>
       <w:r>
-        <w:t xml:space="preserve"> ~ accessibility + taxa + accessibility:taxa + duration + </w:t>
+        <w:t xml:space="preserve"> ~ accessibility + taxa + </w:t>
+      </w:r>
+      <w:proofErr w:type="spellStart"/>
+      <w:r>
+        <w:t>accessibility:taxa</w:t>
+      </w:r>
+      <w:proofErr w:type="spellEnd"/>
+      <w:r>
+        <w:t xml:space="preserve"> + duration + </w:t>
       </w:r>
       <w:r>
         <w:t>(</w:t>
@@ -4707,8 +5008,21 @@
         <w:rPr>
           <w:lang w:val="en-GB"/>
         </w:rPr>
-        <w:lastRenderedPageBreak/>
-        <w:t xml:space="preserve">temporal turnover ~ accessibility + accessibility:population density, duration + </w:t>
+        <w:t xml:space="preserve">temporal turnover ~ accessibility + </w:t>
+      </w:r>
+      <w:proofErr w:type="spellStart"/>
+      <w:r>
+        <w:rPr>
+          <w:lang w:val="en-GB"/>
+        </w:rPr>
+        <w:t>accessibility:population</w:t>
+      </w:r>
+      <w:proofErr w:type="spellEnd"/>
+      <w:r>
+        <w:rPr>
+          <w:lang w:val="en-GB"/>
+        </w:rPr>
+        <w:t xml:space="preserve"> density, duration + </w:t>
       </w:r>
       <w:r>
         <w:rPr>
@@ -4798,7 +5112,21 @@
         <w:rPr>
           <w:lang w:val="en-GB"/>
         </w:rPr>
-        <w:t xml:space="preserve"> turnover ~ accessibility + accessibility:population density, duration + </w:t>
+        <w:t xml:space="preserve"> turnover ~ accessibility + </w:t>
+      </w:r>
+      <w:proofErr w:type="spellStart"/>
+      <w:r>
+        <w:rPr>
+          <w:lang w:val="en-GB"/>
+        </w:rPr>
+        <w:t>accessibility:population</w:t>
+      </w:r>
+      <w:proofErr w:type="spellEnd"/>
+      <w:r>
+        <w:rPr>
+          <w:lang w:val="en-GB"/>
+        </w:rPr>
+        <w:t xml:space="preserve"> density, duration + </w:t>
       </w:r>
       <w:r>
         <w:rPr>
@@ -4858,39 +5186,106 @@
         <w:rPr>
           <w:lang w:val="en-GB"/>
         </w:rPr>
-        <w:t>ADDITIONAL ANALYSIS?</w:t>
-      </w:r>
-    </w:p>
-    <w:p>
-      <w:pPr>
-        <w:spacing w:line="240" w:lineRule="auto"/>
-        <w:rPr>
-          <w:lang w:val="en-GB"/>
-        </w:rPr>
-      </w:pPr>
-    </w:p>
-    <w:p>
-      <w:pPr>
-        <w:spacing w:line="240" w:lineRule="auto"/>
-        <w:rPr>
-          <w:u w:val="single"/>
-          <w:lang w:val="en-GB"/>
-        </w:rPr>
-      </w:pPr>
-      <w:r>
-        <w:rPr>
-          <w:lang w:val="en-GB"/>
-        </w:rPr>
-        <w:t>STUDY REPRODUCIBILITY?</w:t>
-      </w:r>
-    </w:p>
-    <w:p>
-      <w:pPr>
-        <w:spacing w:line="240" w:lineRule="auto"/>
-        <w:rPr>
-          <w:lang w:val="en-GB"/>
-        </w:rPr>
-      </w:pPr>
+        <w:t>Additional analysis</w:t>
+      </w:r>
+    </w:p>
+    <w:p>
+      <w:pPr>
+        <w:pStyle w:val="ListParagraph"/>
+        <w:numPr>
+          <w:ilvl w:val="0"/>
+          <w:numId w:val="12"/>
+        </w:numPr>
+        <w:spacing w:line="240" w:lineRule="auto"/>
+        <w:rPr>
+          <w:lang w:val="en-GB"/>
+        </w:rPr>
+      </w:pPr>
+      <w:r>
+        <w:rPr>
+          <w:lang w:val="en-GB"/>
+        </w:rPr>
+        <w:t>Accessibilities sensitivity to cell size</w:t>
+      </w:r>
+    </w:p>
+    <w:p>
+      <w:pPr>
+        <w:pStyle w:val="ListParagraph"/>
+        <w:numPr>
+          <w:ilvl w:val="0"/>
+          <w:numId w:val="12"/>
+        </w:numPr>
+        <w:spacing w:line="240" w:lineRule="auto"/>
+        <w:rPr>
+          <w:lang w:val="en-GB"/>
+        </w:rPr>
+      </w:pPr>
+      <w:r>
+        <w:rPr>
+          <w:lang w:val="en-GB"/>
+        </w:rPr>
+        <w:t>Differences in latitude (if not included in questions before)</w:t>
+      </w:r>
+    </w:p>
+    <w:p>
+      <w:pPr>
+        <w:pStyle w:val="ListParagraph"/>
+        <w:numPr>
+          <w:ilvl w:val="0"/>
+          <w:numId w:val="12"/>
+        </w:numPr>
+        <w:spacing w:line="240" w:lineRule="auto"/>
+        <w:rPr>
+          <w:lang w:val="en-GB"/>
+        </w:rPr>
+      </w:pPr>
+      <w:r>
+        <w:rPr>
+          <w:lang w:val="en-GB"/>
+        </w:rPr>
+        <w:t>Different biodiversity metrics?</w:t>
+      </w:r>
+    </w:p>
+    <w:p>
+      <w:pPr>
+        <w:pStyle w:val="ListParagraph"/>
+        <w:numPr>
+          <w:ilvl w:val="0"/>
+          <w:numId w:val="12"/>
+        </w:numPr>
+        <w:spacing w:line="240" w:lineRule="auto"/>
+        <w:rPr>
+          <w:lang w:val="en-GB"/>
+        </w:rPr>
+      </w:pPr>
+      <w:r>
+        <w:rPr>
+          <w:lang w:val="en-GB"/>
+        </w:rPr>
+        <w:t>Sites coincidence with protected areas?</w:t>
+      </w:r>
+    </w:p>
+    <w:p>
+      <w:pPr>
+        <w:spacing w:line="240" w:lineRule="auto"/>
+        <w:rPr>
+          <w:lang w:val="en-GB"/>
+        </w:rPr>
+      </w:pPr>
+    </w:p>
+    <w:p>
+      <w:pPr>
+        <w:spacing w:line="240" w:lineRule="auto"/>
+        <w:rPr>
+          <w:lang w:val="en-GB"/>
+        </w:rPr>
+      </w:pPr>
+      <w:r>
+        <w:rPr>
+          <w:lang w:val="en-GB"/>
+        </w:rPr>
+        <w:t>Study reproducibility?</w:t>
+      </w:r>
     </w:p>
     <w:p>
       <w:pPr>
@@ -4910,14 +5305,14 @@
         <w:rPr>
           <w:b/>
           <w:bCs/>
-          <w:color w:val="FF0000"/>
+          <w:color w:val="000000" w:themeColor="text1"/>
         </w:rPr>
       </w:pPr>
       <w:r>
         <w:rPr>
           <w:b/>
           <w:bCs/>
-          <w:color w:val="FF0000"/>
+          <w:color w:val="000000" w:themeColor="text1"/>
         </w:rPr>
         <w:t>Transformations (optional)</w:t>
       </w:r>
@@ -5028,7 +5423,45 @@
           <w:i/>
           <w:iCs/>
         </w:rPr>
-        <w:t>What criteria will you use to make inferences? Please describe the information youÍll use (e.g. p-values, bayes factors, specific model fit indices), as well as cut-off criterion, where appropriate. Will you be using one or two tailed tests for each of your analyses? If you are comparing multiple conditions or testing multiple hypotheses, will</w:t>
+        <w:t>What criteria will you use to make inferences? Please describe the information you</w:t>
+      </w:r>
+      <w:r>
+        <w:rPr>
+          <w:i/>
+          <w:iCs/>
+        </w:rPr>
+        <w:t xml:space="preserve"> wi</w:t>
+      </w:r>
+      <w:r>
+        <w:rPr>
+          <w:i/>
+          <w:iCs/>
+        </w:rPr>
+        <w:t xml:space="preserve">ll use (e.g. p-values, </w:t>
+      </w:r>
+      <w:proofErr w:type="spellStart"/>
+      <w:r>
+        <w:rPr>
+          <w:i/>
+          <w:iCs/>
+        </w:rPr>
+        <w:t>bayes</w:t>
+      </w:r>
+      <w:proofErr w:type="spellEnd"/>
+      <w:r>
+        <w:rPr>
+          <w:i/>
+          <w:iCs/>
+        </w:rPr>
+        <w:t xml:space="preserve"> factors, specific model fit indices), as well as cut-off criterion, where appropriate. Will you be using one or two tailed tests for </w:t>
+      </w:r>
+      <w:r>
+        <w:rPr>
+          <w:i/>
+          <w:iCs/>
+        </w:rPr>
+        <w:lastRenderedPageBreak/>
+        <w:t>each of your analyses? If you are comparing multiple conditions or testing multiple hypotheses, will</w:t>
       </w:r>
       <w:r>
         <w:rPr>
@@ -5037,12 +5470,21 @@
         </w:rPr>
         <w:t xml:space="preserve"> </w:t>
       </w:r>
-      <w:r>
-        <w:rPr>
-          <w:i/>
-          <w:iCs/>
-        </w:rPr>
-        <w:t>you account for this?</w:t>
+      <w:proofErr w:type="spellStart"/>
+      <w:r>
+        <w:rPr>
+          <w:i/>
+          <w:iCs/>
+        </w:rPr>
+        <w:t>you</w:t>
+      </w:r>
+      <w:proofErr w:type="spellEnd"/>
+      <w:r>
+        <w:rPr>
+          <w:i/>
+          <w:iCs/>
+        </w:rPr>
+        <w:t xml:space="preserve"> account for this?</w:t>
       </w:r>
     </w:p>
     <w:p>
@@ -5078,7 +5520,13 @@
         <w:rPr>
           <w:lang w:val="en-GB"/>
         </w:rPr>
-        <w:t>Given that I will be using a Bayesian framework, m</w:t>
+        <w:t>As</w:t>
+      </w:r>
+      <w:r>
+        <w:rPr>
+          <w:lang w:val="en-GB"/>
+        </w:rPr>
+        <w:t xml:space="preserve"> I will be using a Bayesian framework, m</w:t>
       </w:r>
       <w:r>
         <w:rPr>
@@ -5196,14 +5644,14 @@
         <w:rPr>
           <w:b/>
           <w:bCs/>
-          <w:color w:val="FF0000"/>
+          <w:color w:val="000000" w:themeColor="text1"/>
         </w:rPr>
       </w:pPr>
       <w:r>
         <w:rPr>
           <w:b/>
           <w:bCs/>
-          <w:color w:val="FF0000"/>
+          <w:color w:val="000000" w:themeColor="text1"/>
         </w:rPr>
         <w:t>How will you deal with incomplete or missing data?</w:t>
       </w:r>
@@ -5221,6 +5669,7 @@
         <w:spacing w:line="240" w:lineRule="auto"/>
         <w:rPr>
           <w:bCs/>
+          <w:color w:val="000000" w:themeColor="text1"/>
         </w:rPr>
       </w:pPr>
       <w:r>
@@ -5269,37 +5718,104 @@
       <w:r>
         <w:rPr>
           <w:bCs/>
-        </w:rPr>
-        <w:lastRenderedPageBreak/>
-        <w:t xml:space="preserve">century. In order to match the the </w:t>
-      </w:r>
-      <w:r>
-        <w:rPr>
-          <w:bCs/>
+          <w:color w:val="000000" w:themeColor="text1"/>
+        </w:rPr>
+        <w:t xml:space="preserve">century. In order to match the </w:t>
+      </w:r>
+      <w:proofErr w:type="spellStart"/>
+      <w:r>
+        <w:rPr>
+          <w:bCs/>
+          <w:color w:val="000000" w:themeColor="text1"/>
+        </w:rPr>
+        <w:t>the</w:t>
+      </w:r>
+      <w:proofErr w:type="spellEnd"/>
+      <w:r>
+        <w:rPr>
+          <w:bCs/>
+          <w:color w:val="000000" w:themeColor="text1"/>
+        </w:rPr>
+        <w:t xml:space="preserve"> </w:t>
+      </w:r>
+      <w:proofErr w:type="spellStart"/>
+      <w:r>
+        <w:rPr>
+          <w:bCs/>
+          <w:color w:val="000000" w:themeColor="text1"/>
         </w:rPr>
         <w:t>BioTIME</w:t>
       </w:r>
-      <w:r>
-        <w:rPr>
-          <w:bCs/>
+      <w:proofErr w:type="spellEnd"/>
+      <w:r>
+        <w:rPr>
+          <w:bCs/>
+          <w:color w:val="000000" w:themeColor="text1"/>
         </w:rPr>
         <w:t xml:space="preserve"> time series with the accessibility score, I will </w:t>
       </w:r>
       <w:r>
         <w:rPr>
           <w:bCs/>
-        </w:rPr>
-        <w:t xml:space="preserve">only include data from the BioTIME data set from 1990 onwards. I assume that major </w:t>
-      </w:r>
-      <w:r>
-        <w:rPr>
-          <w:bCs/>
+          <w:color w:val="000000" w:themeColor="text1"/>
+        </w:rPr>
+        <w:t xml:space="preserve">only include data from the </w:t>
+      </w:r>
+      <w:proofErr w:type="spellStart"/>
+      <w:r>
+        <w:rPr>
+          <w:bCs/>
+          <w:color w:val="000000" w:themeColor="text1"/>
+        </w:rPr>
+        <w:t>BioTIME</w:t>
+      </w:r>
+      <w:proofErr w:type="spellEnd"/>
+      <w:r>
+        <w:rPr>
+          <w:bCs/>
+          <w:color w:val="000000" w:themeColor="text1"/>
+        </w:rPr>
+        <w:t xml:space="preserve"> data set from 1990 onwards. I </w:t>
+      </w:r>
+      <w:r>
+        <w:rPr>
+          <w:bCs/>
+          <w:color w:val="000000" w:themeColor="text1"/>
+        </w:rPr>
+        <w:t xml:space="preserve">am </w:t>
+      </w:r>
+      <w:r>
+        <w:rPr>
+          <w:bCs/>
+          <w:color w:val="000000" w:themeColor="text1"/>
+        </w:rPr>
+        <w:t>assum</w:t>
+      </w:r>
+      <w:r>
+        <w:rPr>
+          <w:bCs/>
+          <w:color w:val="000000" w:themeColor="text1"/>
+        </w:rPr>
+        <w:t>ing</w:t>
+      </w:r>
+      <w:r>
+        <w:rPr>
+          <w:bCs/>
+          <w:color w:val="000000" w:themeColor="text1"/>
+        </w:rPr>
+        <w:t xml:space="preserve"> that major </w:t>
+      </w:r>
+      <w:r>
+        <w:rPr>
+          <w:bCs/>
+          <w:color w:val="000000" w:themeColor="text1"/>
         </w:rPr>
         <w:t>urbanization</w:t>
       </w:r>
       <w:r>
         <w:rPr>
           <w:bCs/>
+          <w:color w:val="000000" w:themeColor="text1"/>
         </w:rPr>
         <w:t xml:space="preserve"> and road network hasn’t changed much since then.</w:t>
       </w:r>
@@ -5314,15 +5830,22 @@
           <w:between w:val="nil"/>
         </w:pBdr>
         <w:spacing w:line="240" w:lineRule="auto"/>
-      </w:pPr>
-    </w:p>
-    <w:p>
-      <w:pPr>
-        <w:spacing w:line="240" w:lineRule="auto"/>
-      </w:pPr>
-    </w:p>
-    <w:p>
-      <w:pPr>
+        <w:rPr>
+          <w:color w:val="000000" w:themeColor="text1"/>
+        </w:rPr>
+      </w:pPr>
+    </w:p>
+    <w:p>
+      <w:pPr>
+        <w:spacing w:line="240" w:lineRule="auto"/>
+        <w:rPr>
+          <w:color w:val="000000" w:themeColor="text1"/>
+        </w:rPr>
+      </w:pPr>
+    </w:p>
+    <w:p>
+      <w:pPr>
+        <w:pStyle w:val="ListParagraph"/>
         <w:numPr>
           <w:ilvl w:val="0"/>
           <w:numId w:val="1"/>
@@ -5331,16 +5854,62 @@
         <w:rPr>
           <w:b/>
           <w:bCs/>
-          <w:color w:val="FF0000"/>
-        </w:rPr>
-      </w:pPr>
+          <w:color w:val="000000" w:themeColor="text1"/>
+        </w:rPr>
+      </w:pPr>
+      <w:proofErr w:type="spellStart"/>
       <w:r>
         <w:rPr>
           <w:b/>
           <w:bCs/>
-          <w:color w:val="FF0000"/>
-        </w:rPr>
-        <w:t>Exploratory analysis (optional)</w:t>
+          <w:color w:val="000000" w:themeColor="text1"/>
+        </w:rPr>
+        <w:t>Exploratory</w:t>
+      </w:r>
+      <w:proofErr w:type="spellEnd"/>
+      <w:r>
+        <w:rPr>
+          <w:b/>
+          <w:bCs/>
+          <w:color w:val="000000" w:themeColor="text1"/>
+        </w:rPr>
+        <w:t xml:space="preserve"> </w:t>
+      </w:r>
+      <w:proofErr w:type="spellStart"/>
+      <w:r>
+        <w:rPr>
+          <w:b/>
+          <w:bCs/>
+          <w:color w:val="000000" w:themeColor="text1"/>
+        </w:rPr>
+        <w:t>analysis</w:t>
+      </w:r>
+      <w:proofErr w:type="spellEnd"/>
+      <w:r>
+        <w:rPr>
+          <w:b/>
+          <w:bCs/>
+          <w:color w:val="000000" w:themeColor="text1"/>
+        </w:rPr>
+        <w:t xml:space="preserve"> (</w:t>
+      </w:r>
+      <w:proofErr w:type="spellStart"/>
+      <w:r>
+        <w:rPr>
+          <w:b/>
+          <w:bCs/>
+          <w:color w:val="000000" w:themeColor="text1"/>
+        </w:rPr>
+        <w:t>optional</w:t>
+      </w:r>
+      <w:proofErr w:type="spellEnd"/>
+      <w:r>
+        <w:rPr>
+          <w:b/>
+          <w:bCs/>
+          <w:color w:val="000000" w:themeColor="text1"/>
+        </w:rPr>
+        <w:t>)</w:t>
       </w:r>
     </w:p>
     <w:p>
@@ -5359,8 +5928,16 @@
         <w:rPr>
           <w:i/>
           <w:iCs/>
-        </w:rPr>
-        <w:t xml:space="preserve">If you plan to explore your data set to look for unexpected differences or relationships, you may describe those tests here. An exploratory test is any test where a prediction is not made up front, or there are multiple possible tests that you are going to use. A statistically significant finding in an exploratory test is a great way to form a new confirmatory hypothesis, which could be registered at a later time. </w:t>
+          <w:color w:val="000000" w:themeColor="text1"/>
+        </w:rPr>
+        <w:t>If you plan to explore your data set to look for unexpected differences or relationships, you may describe those tests here. An exploratory test is any test where a prediction is not made up front, or there are multiple possible tests that you are going to use</w:t>
+      </w:r>
+      <w:r>
+        <w:rPr>
+          <w:i/>
+          <w:iCs/>
+        </w:rPr>
+        <w:t xml:space="preserve">. A statistically significant finding in an exploratory test is a great way to form a new confirmatory hypothesis, which could be registered at a later time. </w:t>
       </w:r>
       <w:r>
         <w:rPr>
@@ -5377,16 +5954,6 @@
       <w:r>
         <w:t>N/A</w:t>
       </w:r>
-    </w:p>
-    <w:p>
-      <w:pPr>
-        <w:spacing w:line="240" w:lineRule="auto"/>
-      </w:pPr>
-      <w:r>
-        <w:t>EXPLORE ACCESSIBILITY SCORES ACROSS TIME SERIES?</w:t>
-      </w:r>
-      <w:bookmarkStart w:id="5" w:name="_GoBack"/>
-      <w:bookmarkEnd w:id="5"/>
     </w:p>
     <w:p>
       <w:pPr>
@@ -6248,6 +6815,119 @@
     </w:lvl>
   </w:abstractNum>
   <w:abstractNum w:abstractNumId="7" w15:restartNumberingAfterBreak="0">
+    <w:nsid w:val="70BF242E"/>
+    <w:multiLevelType w:val="hybridMultilevel"/>
+    <w:tmpl w:val="5066B7E0"/>
+    <w:lvl w:ilvl="0" w:tplc="08090001">
+      <w:start w:val="1"/>
+      <w:numFmt w:val="bullet"/>
+      <w:lvlText w:val=""/>
+      <w:lvlJc w:val="left"/>
+      <w:pPr>
+        <w:ind w:left="720" w:hanging="360"/>
+      </w:pPr>
+      <w:rPr>
+        <w:rFonts w:ascii="Symbol" w:hAnsi="Symbol" w:hint="default"/>
+      </w:rPr>
+    </w:lvl>
+    <w:lvl w:ilvl="1" w:tplc="08090003" w:tentative="1">
+      <w:start w:val="1"/>
+      <w:numFmt w:val="bullet"/>
+      <w:lvlText w:val="o"/>
+      <w:lvlJc w:val="left"/>
+      <w:pPr>
+        <w:ind w:left="1440" w:hanging="360"/>
+      </w:pPr>
+      <w:rPr>
+        <w:rFonts w:ascii="Courier New" w:hAnsi="Courier New" w:cs="Courier New" w:hint="default"/>
+      </w:rPr>
+    </w:lvl>
+    <w:lvl w:ilvl="2" w:tplc="08090005" w:tentative="1">
+      <w:start w:val="1"/>
+      <w:numFmt w:val="bullet"/>
+      <w:lvlText w:val=""/>
+      <w:lvlJc w:val="left"/>
+      <w:pPr>
+        <w:ind w:left="2160" w:hanging="360"/>
+      </w:pPr>
+      <w:rPr>
+        <w:rFonts w:ascii="Wingdings" w:hAnsi="Wingdings" w:hint="default"/>
+      </w:rPr>
+    </w:lvl>
+    <w:lvl w:ilvl="3" w:tplc="08090001" w:tentative="1">
+      <w:start w:val="1"/>
+      <w:numFmt w:val="bullet"/>
+      <w:lvlText w:val=""/>
+      <w:lvlJc w:val="left"/>
+      <w:pPr>
+        <w:ind w:left="2880" w:hanging="360"/>
+      </w:pPr>
+      <w:rPr>
+        <w:rFonts w:ascii="Symbol" w:hAnsi="Symbol" w:hint="default"/>
+      </w:rPr>
+    </w:lvl>
+    <w:lvl w:ilvl="4" w:tplc="08090003" w:tentative="1">
+      <w:start w:val="1"/>
+      <w:numFmt w:val="bullet"/>
+      <w:lvlText w:val="o"/>
+      <w:lvlJc w:val="left"/>
+      <w:pPr>
+        <w:ind w:left="3600" w:hanging="360"/>
+      </w:pPr>
+      <w:rPr>
+        <w:rFonts w:ascii="Courier New" w:hAnsi="Courier New" w:cs="Courier New" w:hint="default"/>
+      </w:rPr>
+    </w:lvl>
+    <w:lvl w:ilvl="5" w:tplc="08090005" w:tentative="1">
+      <w:start w:val="1"/>
+      <w:numFmt w:val="bullet"/>
+      <w:lvlText w:val=""/>
+      <w:lvlJc w:val="left"/>
+      <w:pPr>
+        <w:ind w:left="4320" w:hanging="360"/>
+      </w:pPr>
+      <w:rPr>
+        <w:rFonts w:ascii="Wingdings" w:hAnsi="Wingdings" w:hint="default"/>
+      </w:rPr>
+    </w:lvl>
+    <w:lvl w:ilvl="6" w:tplc="08090001" w:tentative="1">
+      <w:start w:val="1"/>
+      <w:numFmt w:val="bullet"/>
+      <w:lvlText w:val=""/>
+      <w:lvlJc w:val="left"/>
+      <w:pPr>
+        <w:ind w:left="5040" w:hanging="360"/>
+      </w:pPr>
+      <w:rPr>
+        <w:rFonts w:ascii="Symbol" w:hAnsi="Symbol" w:hint="default"/>
+      </w:rPr>
+    </w:lvl>
+    <w:lvl w:ilvl="7" w:tplc="08090003" w:tentative="1">
+      <w:start w:val="1"/>
+      <w:numFmt w:val="bullet"/>
+      <w:lvlText w:val="o"/>
+      <w:lvlJc w:val="left"/>
+      <w:pPr>
+        <w:ind w:left="5760" w:hanging="360"/>
+      </w:pPr>
+      <w:rPr>
+        <w:rFonts w:ascii="Courier New" w:hAnsi="Courier New" w:cs="Courier New" w:hint="default"/>
+      </w:rPr>
+    </w:lvl>
+    <w:lvl w:ilvl="8" w:tplc="08090005" w:tentative="1">
+      <w:start w:val="1"/>
+      <w:numFmt w:val="bullet"/>
+      <w:lvlText w:val=""/>
+      <w:lvlJc w:val="left"/>
+      <w:pPr>
+        <w:ind w:left="6480" w:hanging="360"/>
+      </w:pPr>
+      <w:rPr>
+        <w:rFonts w:ascii="Wingdings" w:hAnsi="Wingdings" w:hint="default"/>
+      </w:rPr>
+    </w:lvl>
+  </w:abstractNum>
+  <w:abstractNum w:abstractNumId="8" w15:restartNumberingAfterBreak="0">
     <w:nsid w:val="712C73EA"/>
     <w:multiLevelType w:val="hybridMultilevel"/>
     <w:tmpl w:val="17465A24"/>
@@ -6336,7 +7016,7 @@
       </w:pPr>
     </w:lvl>
   </w:abstractNum>
-  <w:abstractNum w:abstractNumId="8" w15:restartNumberingAfterBreak="0">
+  <w:abstractNum w:abstractNumId="9" w15:restartNumberingAfterBreak="0">
     <w:nsid w:val="777345E9"/>
     <w:multiLevelType w:val="hybridMultilevel"/>
     <w:tmpl w:val="7AF472B4"/>
@@ -6449,7 +7129,7 @@
       </w:rPr>
     </w:lvl>
   </w:abstractNum>
-  <w:abstractNum w:abstractNumId="9" w15:restartNumberingAfterBreak="0">
+  <w:abstractNum w:abstractNumId="10" w15:restartNumberingAfterBreak="0">
     <w:nsid w:val="79E04C48"/>
     <w:multiLevelType w:val="hybridMultilevel"/>
     <w:tmpl w:val="ED461F52"/>
@@ -6562,7 +7242,7 @@
       </w:rPr>
     </w:lvl>
   </w:abstractNum>
-  <w:abstractNum w:abstractNumId="10" w15:restartNumberingAfterBreak="0">
+  <w:abstractNum w:abstractNumId="11" w15:restartNumberingAfterBreak="0">
     <w:nsid w:val="7E652D6E"/>
     <w:multiLevelType w:val="hybridMultilevel"/>
     <w:tmpl w:val="17465A24"/>
@@ -6664,16 +7344,16 @@
     <w:abstractNumId w:val="1"/>
   </w:num>
   <w:num w:numId="5">
-    <w:abstractNumId w:val="8"/>
+    <w:abstractNumId w:val="9"/>
   </w:num>
   <w:num w:numId="6">
     <w:abstractNumId w:val="3"/>
   </w:num>
   <w:num w:numId="7">
-    <w:abstractNumId w:val="9"/>
+    <w:abstractNumId w:val="10"/>
   </w:num>
   <w:num w:numId="8">
-    <w:abstractNumId w:val="7"/>
+    <w:abstractNumId w:val="8"/>
   </w:num>
   <w:num w:numId="9">
     <w:abstractNumId w:val="4"/>
@@ -6682,7 +7362,10 @@
     <w:abstractNumId w:val="5"/>
   </w:num>
   <w:num w:numId="11">
-    <w:abstractNumId w:val="10"/>
+    <w:abstractNumId w:val="11"/>
+  </w:num>
+  <w:num w:numId="12">
+    <w:abstractNumId w:val="7"/>
   </w:num>
 </w:numbering>
 </file>
@@ -7126,6 +7809,7 @@
     <w:name w:val="heading 3"/>
     <w:basedOn w:val="Normal"/>
     <w:next w:val="Normal"/>
+    <w:link w:val="Heading3Char"/>
     <w:uiPriority w:val="9"/>
     <w:unhideWhenUsed/>
     <w:qFormat/>
@@ -7374,6 +8058,18 @@
     <w:rPr>
       <w:color w:val="605E5C"/>
       <w:shd w:val="clear" w:color="auto" w:fill="E1DFDD"/>
+    </w:rPr>
+  </w:style>
+  <w:style w:type="character" w:customStyle="1" w:styleId="Heading3Char">
+    <w:name w:val="Heading 3 Char"/>
+    <w:basedOn w:val="DefaultParagraphFont"/>
+    <w:link w:val="Heading3"/>
+    <w:uiPriority w:val="9"/>
+    <w:rsid w:val="00A27D06"/>
+    <w:rPr>
+      <w:color w:val="434343"/>
+      <w:sz w:val="28"/>
+      <w:szCs w:val="28"/>
     </w:rPr>
   </w:style>
 </w:styles>

</xml_diff>